<commit_message>
Finition des manuels User & Admin
</commit_message>
<xml_diff>
--- a/Docs/Manuels/Manuel_d_administrateur.docx
+++ b/Docs/Manuels/Manuel_d_administrateur.docx
@@ -298,7 +298,7 @@
                                   <w:tag w:val=""/>
                                   <w:id w:val="465244685"/>
                                   <w:dataBinding w:prefixMappings="xmlns:ns0='http://schemas.microsoft.com/office/2006/coverPageProps' " w:xpath="/ns0:CoverPageProperties[1]/ns0:PublishDate[1]" w:storeItemID="{55AF091B-3C7A-41E3-B477-F2FDAA23CFDA}"/>
-                                  <w:date w:fullDate="2019-03-01T00:00:00Z">
+                                  <w:date w:fullDate="2019-03-03T00:00:00Z">
                                     <w:dateFormat w:val="dd MMMM yyyy"/>
                                     <w:lid w:val="fr-FR"/>
                                     <w:storeMappedDataAs w:val="dateTime"/>
@@ -325,7 +325,7 @@
                                         <w:sz w:val="40"/>
                                         <w:szCs w:val="40"/>
                                       </w:rPr>
-                                      <w:t>01 mars 2019</w:t>
+                                      <w:t>03 mars 2019</w:t>
                                     </w:r>
                                   </w:p>
                                 </w:sdtContent>
@@ -371,14 +371,13 @@
                             <w:tag w:val=""/>
                             <w:id w:val="465244685"/>
                             <w:dataBinding w:prefixMappings="xmlns:ns0='http://schemas.microsoft.com/office/2006/coverPageProps' " w:xpath="/ns0:CoverPageProperties[1]/ns0:PublishDate[1]" w:storeItemID="{55AF091B-3C7A-41E3-B477-F2FDAA23CFDA}"/>
-                            <w:date w:fullDate="2019-03-01T00:00:00Z">
+                            <w:date w:fullDate="2019-03-03T00:00:00Z">
                               <w:dateFormat w:val="dd MMMM yyyy"/>
                               <w:lid w:val="fr-FR"/>
                               <w:storeMappedDataAs w:val="dateTime"/>
                               <w:calendar w:val="gregorian"/>
                             </w:date>
                           </w:sdtPr>
-                          <w:sdtEndPr/>
                           <w:sdtContent>
                             <w:p>
                               <w:pPr>
@@ -398,7 +397,7 @@
                                   <w:sz w:val="40"/>
                                   <w:szCs w:val="40"/>
                                 </w:rPr>
-                                <w:t>01 mars 2019</w:t>
+                                <w:t>03 mars 2019</w:t>
                               </w:r>
                             </w:p>
                           </w:sdtContent>
@@ -647,7 +646,6 @@
                             <w:dataBinding w:prefixMappings="xmlns:ns0='http://purl.org/dc/elements/1.1/' xmlns:ns1='http://schemas.openxmlformats.org/package/2006/metadata/core-properties' " w:xpath="/ns1:coreProperties[1]/ns0:creator[1]" w:storeItemID="{6C3C8BC8-F283-45AE-878A-BAB7291924A1}"/>
                             <w:text/>
                           </w:sdtPr>
-                          <w:sdtEndPr/>
                           <w:sdtContent>
                             <w:p>
                               <w:pPr>
@@ -697,7 +695,6 @@
                               <w:dataBinding w:prefixMappings="xmlns:ns0='http://schemas.openxmlformats.org/officeDocument/2006/extended-properties' " w:xpath="/ns0:Properties[1]/ns0:Company[1]" w:storeItemID="{6668398D-A668-4E3E-A5EB-62B293D839F1}"/>
                               <w:text/>
                             </w:sdtPr>
-                            <w:sdtEndPr/>
                             <w:sdtContent>
                               <w:r>
                                 <w:rPr>
@@ -736,7 +733,6 @@
                               <w:dataBinding w:prefixMappings="xmlns:ns0='http://schemas.microsoft.com/office/2006/coverPageProps' " w:xpath="/ns0:CoverPageProperties[1]/ns0:CompanyAddress[1]" w:storeItemID="{55AF091B-3C7A-41E3-B477-F2FDAA23CFDA}"/>
                               <w:text/>
                             </w:sdtPr>
-                            <w:sdtEndPr/>
                             <w:sdtContent>
                               <w:r>
                                 <w:rPr>
@@ -928,17 +924,7 @@
                                         <w:szCs w:val="36"/>
                                         <w:lang w:val="en-GB"/>
                                       </w:rPr>
-                                      <w:t>d</w:t>
-                                    </w:r>
-                                    <w:r>
-                                      <w:rPr>
-                                        <w:smallCaps/>
-                                        <w:color w:val="44546A" w:themeColor="text2"/>
-                                        <w:sz w:val="36"/>
-                                        <w:szCs w:val="36"/>
-                                        <w:lang w:val="en-GB"/>
-                                      </w:rPr>
-                                      <w:t>’</w:t>
+                                      <w:t>d’</w:t>
                                     </w:r>
                                     <w:r>
                                       <w:rPr>
@@ -959,17 +945,7 @@
                                         <w:szCs w:val="36"/>
                                         <w:lang w:val="en-GB"/>
                                       </w:rPr>
-                                      <w:t xml:space="preserve">| </w:t>
-                                    </w:r>
-                                    <w:r>
-                                      <w:rPr>
-                                        <w:smallCaps/>
-                                        <w:color w:val="44546A" w:themeColor="text2"/>
-                                        <w:sz w:val="36"/>
-                                        <w:szCs w:val="36"/>
-                                        <w:lang w:val="en-GB"/>
-                                      </w:rPr>
-                                      <w:t>DII -2018/2019</w:t>
+                                      <w:t>| DII -2018/2019</w:t>
                                     </w:r>
                                   </w:p>
                                 </w:sdtContent>
@@ -1026,7 +1002,6 @@
                               <w:dataBinding w:prefixMappings="xmlns:ns0='http://purl.org/dc/elements/1.1/' xmlns:ns1='http://schemas.openxmlformats.org/package/2006/metadata/core-properties' " w:xpath="/ns1:coreProperties[1]/ns0:title[1]" w:storeItemID="{6C3C8BC8-F283-45AE-878A-BAB7291924A1}"/>
                               <w:text w:multiLine="1"/>
                             </w:sdtPr>
-                            <w:sdtEndPr/>
                             <w:sdtContent>
                               <w:r>
                                 <w:rPr>
@@ -1056,7 +1031,6 @@
                             <w:dataBinding w:prefixMappings="xmlns:ns0='http://purl.org/dc/elements/1.1/' xmlns:ns1='http://schemas.openxmlformats.org/package/2006/metadata/core-properties' " w:xpath="/ns1:coreProperties[1]/ns0:subject[1]" w:storeItemID="{6C3C8BC8-F283-45AE-878A-BAB7291924A1}"/>
                             <w:text/>
                           </w:sdtPr>
-                          <w:sdtEndPr/>
                           <w:sdtContent>
                             <w:p>
                               <w:pPr>
@@ -1089,17 +1063,7 @@
                                   <w:szCs w:val="36"/>
                                   <w:lang w:val="en-GB"/>
                                 </w:rPr>
-                                <w:t>d</w:t>
-                              </w:r>
-                              <w:r>
-                                <w:rPr>
-                                  <w:smallCaps/>
-                                  <w:color w:val="44546A" w:themeColor="text2"/>
-                                  <w:sz w:val="36"/>
-                                  <w:szCs w:val="36"/>
-                                  <w:lang w:val="en-GB"/>
-                                </w:rPr>
-                                <w:t>’</w:t>
+                                <w:t>d’</w:t>
                               </w:r>
                               <w:r>
                                 <w:rPr>
@@ -1120,17 +1084,7 @@
                                   <w:szCs w:val="36"/>
                                   <w:lang w:val="en-GB"/>
                                 </w:rPr>
-                                <w:t xml:space="preserve">| </w:t>
-                              </w:r>
-                              <w:r>
-                                <w:rPr>
-                                  <w:smallCaps/>
-                                  <w:color w:val="44546A" w:themeColor="text2"/>
-                                  <w:sz w:val="36"/>
-                                  <w:szCs w:val="36"/>
-                                  <w:lang w:val="en-GB"/>
-                                </w:rPr>
-                                <w:t>DII -2018/2019</w:t>
+                                <w:t>| DII -2018/2019</w:t>
                               </w:r>
                             </w:p>
                           </w:sdtContent>
@@ -1388,6 +1342,55 @@
                 <w:rFonts w:cs="Times New Roman"/>
               </w:rPr>
             </w:pPr>
+            <w:r>
+              <w:rPr>
+                <w:rFonts w:cs="Times New Roman"/>
+              </w:rPr>
+              <w:t>Ajout du contenu</w:t>
+            </w:r>
+          </w:p>
+        </w:tc>
+        <w:tc>
+          <w:tcPr>
+            <w:tcW w:w="3786" w:type="dxa"/>
+            <w:vAlign w:val="center"/>
+          </w:tcPr>
+          <w:p>
+            <w:pPr>
+              <w:jc w:val="center"/>
+              <w:cnfStyle w:val="000000000000" w:firstRow="0" w:lastRow="0" w:firstColumn="0" w:lastColumn="0" w:oddVBand="0" w:evenVBand="0" w:oddHBand="0" w:evenHBand="0" w:firstRowFirstColumn="0" w:firstRowLastColumn="0" w:lastRowFirstColumn="0" w:lastRowLastColumn="0"/>
+              <w:rPr>
+                <w:rFonts w:cs="Times New Roman"/>
+              </w:rPr>
+            </w:pPr>
+            <w:r>
+              <w:rPr>
+                <w:rFonts w:cs="Times New Roman"/>
+              </w:rPr>
+              <w:t>03/03/2019</w:t>
+            </w:r>
+          </w:p>
+        </w:tc>
+      </w:tr>
+      <w:tr>
+        <w:trPr>
+          <w:cnfStyle w:val="000000100000" w:firstRow="0" w:lastRow="0" w:firstColumn="0" w:lastColumn="0" w:oddVBand="0" w:evenVBand="0" w:oddHBand="1" w:evenHBand="0" w:firstRowFirstColumn="0" w:firstRowLastColumn="0" w:lastRowFirstColumn="0" w:lastRowLastColumn="0"/>
+          <w:trHeight w:val="344"/>
+          <w:jc w:val="center"/>
+        </w:trPr>
+        <w:tc>
+          <w:tcPr>
+            <w:cnfStyle w:val="001000000000" w:firstRow="0" w:lastRow="0" w:firstColumn="1" w:lastColumn="0" w:oddVBand="0" w:evenVBand="0" w:oddHBand="0" w:evenHBand="0" w:firstRowFirstColumn="0" w:firstRowLastColumn="0" w:lastRowFirstColumn="0" w:lastRowLastColumn="0"/>
+            <w:tcW w:w="6754" w:type="dxa"/>
+            <w:vAlign w:val="center"/>
+          </w:tcPr>
+          <w:p>
+            <w:pPr>
+              <w:jc w:val="center"/>
+              <w:rPr>
+                <w:rFonts w:cs="Times New Roman"/>
+              </w:rPr>
+            </w:pPr>
             <w:bookmarkStart w:id="0" w:name="_GoBack"/>
           </w:p>
         </w:tc>
@@ -1399,7 +1402,7 @@
           <w:p>
             <w:pPr>
               <w:jc w:val="center"/>
-              <w:cnfStyle w:val="000000000000" w:firstRow="0" w:lastRow="0" w:firstColumn="0" w:lastColumn="0" w:oddVBand="0" w:evenVBand="0" w:oddHBand="0" w:evenHBand="0" w:firstRowFirstColumn="0" w:firstRowLastColumn="0" w:lastRowFirstColumn="0" w:lastRowLastColumn="0"/>
+              <w:cnfStyle w:val="000000100000" w:firstRow="0" w:lastRow="0" w:firstColumn="0" w:lastColumn="0" w:oddVBand="0" w:evenVBand="0" w:oddHBand="1" w:evenHBand="0" w:firstRowFirstColumn="0" w:firstRowLastColumn="0" w:lastRowFirstColumn="0" w:lastRowLastColumn="0"/>
               <w:rPr>
                 <w:rFonts w:cs="Times New Roman"/>
               </w:rPr>
@@ -1485,7 +1488,7 @@
             </w:rPr>
             <w:fldChar w:fldCharType="separate"/>
           </w:r>
-          <w:hyperlink w:anchor="_Toc2368935" w:history="1">
+          <w:hyperlink w:anchor="_Toc2524476" w:history="1">
             <w:r>
               <w:rPr>
                 <w:rStyle w:val="Lienhypertexte"/>
@@ -1512,7 +1515,7 @@
                 <w:noProof/>
                 <w:webHidden/>
               </w:rPr>
-              <w:instrText xml:space="preserve"> PAGEREF _Toc2368935 \h </w:instrText>
+              <w:instrText xml:space="preserve"> PAGEREF _Toc2524476 \h </w:instrText>
             </w:r>
             <w:r>
               <w:rPr>
@@ -1555,7 +1558,7 @@
               <w:lang w:eastAsia="fr-FR"/>
             </w:rPr>
           </w:pPr>
-          <w:hyperlink w:anchor="_Toc2368936" w:history="1">
+          <w:hyperlink w:anchor="_Toc2524477" w:history="1">
             <w:r>
               <w:rPr>
                 <w:rStyle w:val="Lienhypertexte"/>
@@ -1582,7 +1585,7 @@
                 <w:noProof/>
                 <w:webHidden/>
               </w:rPr>
-              <w:instrText xml:space="preserve"> PAGEREF _Toc2368936 \h </w:instrText>
+              <w:instrText xml:space="preserve"> PAGEREF _Toc2524477 \h </w:instrText>
             </w:r>
             <w:r>
               <w:rPr>
@@ -1625,7 +1628,7 @@
               <w:lang w:eastAsia="fr-FR"/>
             </w:rPr>
           </w:pPr>
-          <w:hyperlink w:anchor="_Toc2368937" w:history="1">
+          <w:hyperlink w:anchor="_Toc2524478" w:history="1">
             <w:r>
               <w:rPr>
                 <w:rStyle w:val="Lienhypertexte"/>
@@ -1652,7 +1655,7 @@
                 <w:noProof/>
                 <w:webHidden/>
               </w:rPr>
-              <w:instrText xml:space="preserve"> PAGEREF _Toc2368937 \h </w:instrText>
+              <w:instrText xml:space="preserve"> PAGEREF _Toc2524478 \h </w:instrText>
             </w:r>
             <w:r>
               <w:rPr>
@@ -1672,7 +1675,7 @@
                 <w:noProof/>
                 <w:webHidden/>
               </w:rPr>
-              <w:t>5</w:t>
+              <w:t>6</w:t>
             </w:r>
             <w:r>
               <w:rPr>
@@ -1695,7 +1698,7 @@
               <w:lang w:eastAsia="fr-FR"/>
             </w:rPr>
           </w:pPr>
-          <w:hyperlink w:anchor="_Toc2368938" w:history="1">
+          <w:hyperlink w:anchor="_Toc2524479" w:history="1">
             <w:r>
               <w:rPr>
                 <w:rStyle w:val="Lienhypertexte"/>
@@ -1722,7 +1725,7 @@
                 <w:noProof/>
                 <w:webHidden/>
               </w:rPr>
-              <w:instrText xml:space="preserve"> PAGEREF _Toc2368938 \h </w:instrText>
+              <w:instrText xml:space="preserve"> PAGEREF _Toc2524479 \h </w:instrText>
             </w:r>
             <w:r>
               <w:rPr>
@@ -1742,7 +1745,7 @@
                 <w:noProof/>
                 <w:webHidden/>
               </w:rPr>
-              <w:t>6</w:t>
+              <w:t>7</w:t>
             </w:r>
             <w:r>
               <w:rPr>
@@ -1765,13 +1768,13 @@
               <w:lang w:eastAsia="fr-FR"/>
             </w:rPr>
           </w:pPr>
-          <w:hyperlink w:anchor="_Toc2368939" w:history="1">
+          <w:hyperlink w:anchor="_Toc2524480" w:history="1">
             <w:r>
               <w:rPr>
                 <w:rStyle w:val="Lienhypertexte"/>
                 <w:noProof/>
               </w:rPr>
-              <w:t>Comment obtenir les détails d’une application ?</w:t>
+              <w:t>Comment éditer les détails une application ?</w:t>
             </w:r>
             <w:r>
               <w:rPr>
@@ -1792,7 +1795,7 @@
                 <w:noProof/>
                 <w:webHidden/>
               </w:rPr>
-              <w:instrText xml:space="preserve"> PAGEREF _Toc2368939 \h </w:instrText>
+              <w:instrText xml:space="preserve"> PAGEREF _Toc2524480 \h </w:instrText>
             </w:r>
             <w:r>
               <w:rPr>
@@ -1812,7 +1815,7 @@
                 <w:noProof/>
                 <w:webHidden/>
               </w:rPr>
-              <w:t>7</w:t>
+              <w:t>8</w:t>
             </w:r>
             <w:r>
               <w:rPr>
@@ -1835,7 +1838,7 @@
               <w:lang w:eastAsia="fr-FR"/>
             </w:rPr>
           </w:pPr>
-          <w:hyperlink w:anchor="_Toc2368940" w:history="1">
+          <w:hyperlink w:anchor="_Toc2524481" w:history="1">
             <w:r>
               <w:rPr>
                 <w:rStyle w:val="Lienhypertexte"/>
@@ -1862,7 +1865,7 @@
                 <w:noProof/>
                 <w:webHidden/>
               </w:rPr>
-              <w:instrText xml:space="preserve"> PAGEREF _Toc2368940 \h </w:instrText>
+              <w:instrText xml:space="preserve"> PAGEREF _Toc2524481 \h </w:instrText>
             </w:r>
             <w:r>
               <w:rPr>
@@ -1882,7 +1885,7 @@
                 <w:noProof/>
                 <w:webHidden/>
               </w:rPr>
-              <w:t>8</w:t>
+              <w:t>10</w:t>
             </w:r>
             <w:r>
               <w:rPr>
@@ -1905,7 +1908,7 @@
               <w:lang w:eastAsia="fr-FR"/>
             </w:rPr>
           </w:pPr>
-          <w:hyperlink w:anchor="_Toc2368941" w:history="1">
+          <w:hyperlink w:anchor="_Toc2524482" w:history="1">
             <w:r>
               <w:rPr>
                 <w:rStyle w:val="Lienhypertexte"/>
@@ -1932,7 +1935,7 @@
                 <w:noProof/>
                 <w:webHidden/>
               </w:rPr>
-              <w:instrText xml:space="preserve"> PAGEREF _Toc2368941 \h </w:instrText>
+              <w:instrText xml:space="preserve"> PAGEREF _Toc2524482 \h </w:instrText>
             </w:r>
             <w:r>
               <w:rPr>
@@ -1952,7 +1955,7 @@
                 <w:noProof/>
                 <w:webHidden/>
               </w:rPr>
-              <w:t>9</w:t>
+              <w:t>11</w:t>
             </w:r>
             <w:r>
               <w:rPr>
@@ -1975,7 +1978,7 @@
               <w:lang w:eastAsia="fr-FR"/>
             </w:rPr>
           </w:pPr>
-          <w:hyperlink w:anchor="_Toc2368942" w:history="1">
+          <w:hyperlink w:anchor="_Toc2524483" w:history="1">
             <w:r>
               <w:rPr>
                 <w:rStyle w:val="Lienhypertexte"/>
@@ -2002,7 +2005,7 @@
                 <w:noProof/>
                 <w:webHidden/>
               </w:rPr>
-              <w:instrText xml:space="preserve"> PAGEREF _Toc2368942 \h </w:instrText>
+              <w:instrText xml:space="preserve"> PAGEREF _Toc2524483 \h </w:instrText>
             </w:r>
             <w:r>
               <w:rPr>
@@ -2022,7 +2025,7 @@
                 <w:noProof/>
                 <w:webHidden/>
               </w:rPr>
-              <w:t>10</w:t>
+              <w:t>12</w:t>
             </w:r>
             <w:r>
               <w:rPr>
@@ -2045,13 +2048,13 @@
               <w:lang w:eastAsia="fr-FR"/>
             </w:rPr>
           </w:pPr>
-          <w:hyperlink w:anchor="_Toc2368943" w:history="1">
+          <w:hyperlink w:anchor="_Toc2524484" w:history="1">
             <w:r>
               <w:rPr>
                 <w:rStyle w:val="Lienhypertexte"/>
                 <w:noProof/>
               </w:rPr>
-              <w:t>Comment arrêter une application ?</w:t>
+              <w:t>Comment redémarrer une application ?</w:t>
             </w:r>
             <w:r>
               <w:rPr>
@@ -2072,7 +2075,7 @@
                 <w:noProof/>
                 <w:webHidden/>
               </w:rPr>
-              <w:instrText xml:space="preserve"> PAGEREF _Toc2368943 \h </w:instrText>
+              <w:instrText xml:space="preserve"> PAGEREF _Toc2524484 \h </w:instrText>
             </w:r>
             <w:r>
               <w:rPr>
@@ -2092,7 +2095,7 @@
                 <w:noProof/>
                 <w:webHidden/>
               </w:rPr>
-              <w:t>11</w:t>
+              <w:t>13</w:t>
             </w:r>
             <w:r>
               <w:rPr>
@@ -2115,13 +2118,13 @@
               <w:lang w:eastAsia="fr-FR"/>
             </w:rPr>
           </w:pPr>
-          <w:hyperlink w:anchor="_Toc2368944" w:history="1">
+          <w:hyperlink w:anchor="_Toc2524485" w:history="1">
             <w:r>
               <w:rPr>
                 <w:rStyle w:val="Lienhypertexte"/>
                 <w:noProof/>
               </w:rPr>
-              <w:t>Comment mettre à jour une application ?</w:t>
+              <w:t>Comment arrêter une application ?</w:t>
             </w:r>
             <w:r>
               <w:rPr>
@@ -2142,7 +2145,7 @@
                 <w:noProof/>
                 <w:webHidden/>
               </w:rPr>
-              <w:instrText xml:space="preserve"> PAGEREF _Toc2368944 \h </w:instrText>
+              <w:instrText xml:space="preserve"> PAGEREF _Toc2524485 \h </w:instrText>
             </w:r>
             <w:r>
               <w:rPr>
@@ -2162,7 +2165,7 @@
                 <w:noProof/>
                 <w:webHidden/>
               </w:rPr>
-              <w:t>12</w:t>
+              <w:t>14</w:t>
             </w:r>
             <w:r>
               <w:rPr>
@@ -2185,12 +2188,82 @@
               <w:lang w:eastAsia="fr-FR"/>
             </w:rPr>
           </w:pPr>
-          <w:hyperlink w:anchor="_Toc2368945" w:history="1">
+          <w:hyperlink w:anchor="_Toc2524486" w:history="1">
             <w:r>
               <w:rPr>
                 <w:rStyle w:val="Lienhypertexte"/>
                 <w:noProof/>
               </w:rPr>
+              <w:t>Comment mettre à jour une application ?</w:t>
+            </w:r>
+            <w:r>
+              <w:rPr>
+                <w:noProof/>
+                <w:webHidden/>
+              </w:rPr>
+              <w:tab/>
+            </w:r>
+            <w:r>
+              <w:rPr>
+                <w:noProof/>
+                <w:webHidden/>
+              </w:rPr>
+              <w:fldChar w:fldCharType="begin"/>
+            </w:r>
+            <w:r>
+              <w:rPr>
+                <w:noProof/>
+                <w:webHidden/>
+              </w:rPr>
+              <w:instrText xml:space="preserve"> PAGEREF _Toc2524486 \h </w:instrText>
+            </w:r>
+            <w:r>
+              <w:rPr>
+                <w:noProof/>
+                <w:webHidden/>
+              </w:rPr>
+            </w:r>
+            <w:r>
+              <w:rPr>
+                <w:noProof/>
+                <w:webHidden/>
+              </w:rPr>
+              <w:fldChar w:fldCharType="separate"/>
+            </w:r>
+            <w:r>
+              <w:rPr>
+                <w:noProof/>
+                <w:webHidden/>
+              </w:rPr>
+              <w:t>15</w:t>
+            </w:r>
+            <w:r>
+              <w:rPr>
+                <w:noProof/>
+                <w:webHidden/>
+              </w:rPr>
+              <w:fldChar w:fldCharType="end"/>
+            </w:r>
+          </w:hyperlink>
+        </w:p>
+        <w:p>
+          <w:pPr>
+            <w:pStyle w:val="TM1"/>
+            <w:tabs>
+              <w:tab w:val="right" w:leader="dot" w:pos="9062"/>
+            </w:tabs>
+            <w:rPr>
+              <w:rFonts w:asciiTheme="minorHAnsi" w:eastAsiaTheme="minorEastAsia" w:hAnsiTheme="minorHAnsi"/>
+              <w:noProof/>
+              <w:lang w:eastAsia="fr-FR"/>
+            </w:rPr>
+          </w:pPr>
+          <w:hyperlink w:anchor="_Toc2524487" w:history="1">
+            <w:r>
+              <w:rPr>
+                <w:rStyle w:val="Lienhypertexte"/>
+                <w:noProof/>
+              </w:rPr>
               <w:t>Comment obtenir la charge du serveur dédié ?</w:t>
             </w:r>
             <w:r>
@@ -2212,7 +2285,7 @@
                 <w:noProof/>
                 <w:webHidden/>
               </w:rPr>
-              <w:instrText xml:space="preserve"> PAGEREF _Toc2368945 \h </w:instrText>
+              <w:instrText xml:space="preserve"> PAGEREF _Toc2524487 \h </w:instrText>
             </w:r>
             <w:r>
               <w:rPr>
@@ -2232,7 +2305,7 @@
                 <w:noProof/>
                 <w:webHidden/>
               </w:rPr>
-              <w:t>13</w:t>
+              <w:t>16</w:t>
             </w:r>
             <w:r>
               <w:rPr>
@@ -2271,7 +2344,7 @@
       <w:pPr>
         <w:pStyle w:val="Titre1"/>
       </w:pPr>
-      <w:bookmarkStart w:id="1" w:name="_Toc2368935"/>
+      <w:bookmarkStart w:id="1" w:name="_Toc2524476"/>
       <w:r>
         <w:lastRenderedPageBreak/>
         <w:t>Introduction</w:t>
@@ -2350,6 +2423,15 @@
         <w:t>.</w:t>
       </w:r>
       <w:r>
+        <w:t xml:space="preserve"> </w:t>
+      </w:r>
+      <w:r>
+        <w:t>Ces dernières</w:t>
+      </w:r>
+      <w:r>
+        <w:t xml:space="preserve"> sont présentées sous l’aspect d’un format mobile, cependant une personne ayant qu’un accès via un navigateur Web depuis un ordinateur aura le même aspect de la page internet, seul le menu est caché sur mobile pour libérer et laisser le plus de place possible pour le contenu de la page.</w:t>
+      </w:r>
+      <w:r>
         <w:br w:type="page"/>
       </w:r>
     </w:p>
@@ -2358,7 +2440,7 @@
         <w:pStyle w:val="Titre1"/>
       </w:pPr>
       <w:bookmarkStart w:id="2" w:name="_Toc2368675"/>
-      <w:bookmarkStart w:id="3" w:name="_Toc2368936"/>
+      <w:bookmarkStart w:id="3" w:name="_Toc2524477"/>
       <w:r>
         <w:lastRenderedPageBreak/>
         <w:t>Comment éditer une suggestion ?</w:t>
@@ -2368,18 +2450,18 @@
     </w:p>
     <w:p/>
     <w:p>
-      <w:pPr>
-        <w:jc w:val="center"/>
-      </w:pPr>
+      <w:r>
+        <w:t xml:space="preserve">Un administrateur peut accéder aux suggestions postées par lui-même ou par d’autres utilisateurs via le menu présent à gauche de la page Web, qui est caché en accédant au site via un mobile, pour l’afficher un simple appui sur le bouton </w:t>
+      </w:r>
       <w:r>
         <w:rPr>
           <w:noProof/>
         </w:rPr>
         <w:drawing>
-          <wp:inline distT="0" distB="0" distL="0" distR="0" wp14:anchorId="327BD542" wp14:editId="6080E190">
-            <wp:extent cx="2531292" cy="3705382"/>
-            <wp:effectExtent l="0" t="0" r="2540" b="0"/>
-            <wp:docPr id="12" name="Image 12"/>
+          <wp:inline distT="0" distB="0" distL="0" distR="0" wp14:anchorId="15877E2C" wp14:editId="46E11D13">
+            <wp:extent cx="123825" cy="142875"/>
+            <wp:effectExtent l="0" t="0" r="9525" b="9525"/>
+            <wp:docPr id="26" name="Image 26"/>
             <wp:cNvGraphicFramePr>
               <a:graphicFrameLocks xmlns:a="http://schemas.openxmlformats.org/drawingml/2006/main" noChangeAspect="1"/>
             </wp:cNvGraphicFramePr>
@@ -2387,7 +2469,7 @@
               <a:graphicData uri="http://schemas.openxmlformats.org/drawingml/2006/picture">
                 <pic:pic xmlns:pic="http://schemas.openxmlformats.org/drawingml/2006/picture">
                   <pic:nvPicPr>
-                    <pic:cNvPr id="0" name="Picture 1"/>
+                    <pic:cNvPr id="0" name="Image 19"/>
                     <pic:cNvPicPr>
                       <a:picLocks noChangeAspect="1" noChangeArrowheads="1"/>
                     </pic:cNvPicPr>
@@ -2400,6 +2482,7 @@
                         </a:ext>
                       </a:extLst>
                     </a:blip>
+                    <a:srcRect l="5269" t="2057" r="89838" b="94086"/>
                     <a:stretch>
                       <a:fillRect/>
                     </a:stretch>
@@ -2407,7 +2490,7 @@
                   <pic:spPr bwMode="auto">
                     <a:xfrm>
                       <a:off x="0" y="0"/>
-                      <a:ext cx="2531292" cy="3705382"/>
+                      <a:ext cx="123825" cy="142875"/>
                     </a:xfrm>
                     <a:prstGeom prst="rect">
                       <a:avLst/>
@@ -2424,17 +2507,83 @@
         </w:drawing>
       </w:r>
       <w:r>
-        <w:t xml:space="preserve">   </w:t>
-      </w:r>
+        <w:t xml:space="preserve"> présent dans le coin supérieur gauche du navigateur.</w:t>
+      </w:r>
+    </w:p>
+    <w:p>
+      <w:r>
+        <w:t>Dans ce menu plusieurs options sont possibles, afin d’accéder aux suggestions, un appui sur l’option « </w:t>
+      </w:r>
+      <w:proofErr w:type="spellStart"/>
+      <w:r>
+        <w:t>Posts</w:t>
+      </w:r>
+      <w:proofErr w:type="spellEnd"/>
+      <w:r>
+        <w:t xml:space="preserve"> » permet de visualiser les différentes suggestions. Sur cette nouvelle page, plusieurs suggestions sont affichées, il est possible pour un </w:t>
+      </w:r>
+      <w:r>
+        <w:t>administrateur</w:t>
+      </w:r>
+      <w:r>
+        <w:t xml:space="preserve"> de modifier </w:t>
+      </w:r>
+      <w:r>
+        <w:t>toutes</w:t>
+      </w:r>
+      <w:r>
+        <w:t xml:space="preserve"> les suggestions dont il a pu créer</w:t>
+      </w:r>
+      <w:r>
+        <w:t xml:space="preserve"> mais aussi</w:t>
+      </w:r>
+      <w:r>
+        <w:t xml:space="preserve"> celle</w:t>
+      </w:r>
+      <w:r>
+        <w:t xml:space="preserve"> de n’importe quel autre utilisateur</w:t>
+      </w:r>
+      <w:r>
+        <w:t>. Pour les utilisateurs</w:t>
+      </w:r>
+      <w:r>
+        <w:t xml:space="preserve"> basique</w:t>
+      </w:r>
+      <w:r>
+        <w:t xml:space="preserve"> l’option n’est pas disponible, </w:t>
+      </w:r>
+      <w:r>
+        <w:t>sauf dans le cas que c’est l’utilisateur créateur</w:t>
+      </w:r>
+      <w:r>
+        <w:t xml:space="preserve"> de la suggestion.</w:t>
+      </w:r>
+    </w:p>
+    <w:p>
+      <w:r>
+        <w:t xml:space="preserve">Afin de modifier la suggestion, </w:t>
+      </w:r>
+      <w:r>
+        <w:t>l’administrateur</w:t>
+      </w:r>
+      <w:r>
+        <w:t xml:space="preserve"> doit sélectionner l’option « Edit », cela lui permettra d’avoir la même interface qu’à l’ajout de la suggestion mais avec les informations de la suggestion en question qui pré remplisse le formulaire.</w:t>
+      </w:r>
+    </w:p>
+    <w:p/>
+    <w:p>
+      <w:pPr>
+        <w:jc w:val="center"/>
+      </w:pPr>
       <w:r>
         <w:rPr>
           <w:noProof/>
         </w:rPr>
         <w:drawing>
-          <wp:inline distT="0" distB="0" distL="0" distR="0" wp14:anchorId="4D7C43A6" wp14:editId="333C12F1">
-            <wp:extent cx="2531293" cy="3705383"/>
+          <wp:inline distT="0" distB="0" distL="0" distR="0" wp14:anchorId="327BD542" wp14:editId="4D440884">
+            <wp:extent cx="2531292" cy="3705380"/>
             <wp:effectExtent l="0" t="0" r="2540" b="0"/>
-            <wp:docPr id="13" name="Image 13"/>
+            <wp:docPr id="12" name="Image 12"/>
             <wp:cNvGraphicFramePr>
               <a:graphicFrameLocks xmlns:a="http://schemas.openxmlformats.org/drawingml/2006/main" noChangeAspect="1"/>
             </wp:cNvGraphicFramePr>
@@ -2462,7 +2611,7 @@
                   <pic:spPr bwMode="auto">
                     <a:xfrm>
                       <a:off x="0" y="0"/>
-                      <a:ext cx="2531293" cy="3705383"/>
+                      <a:ext cx="2531292" cy="3705380"/>
                     </a:xfrm>
                     <a:prstGeom prst="rect">
                       <a:avLst/>
@@ -2478,237 +2627,18 @@
           </wp:inline>
         </w:drawing>
       </w:r>
-    </w:p>
-    <w:p/>
-    <w:p>
-      <w:pPr>
-        <w:jc w:val="left"/>
-      </w:pPr>
-      <w:r>
-        <w:br w:type="page"/>
-      </w:r>
-    </w:p>
-    <w:p>
-      <w:pPr>
-        <w:pStyle w:val="Titre1"/>
-      </w:pPr>
-      <w:bookmarkStart w:id="4" w:name="_Toc2368676"/>
-      <w:bookmarkStart w:id="5" w:name="_Toc2368937"/>
-      <w:r>
-        <w:lastRenderedPageBreak/>
-        <w:t>Comment supprimer une suggestion ?</w:t>
-      </w:r>
-      <w:bookmarkEnd w:id="4"/>
-      <w:bookmarkEnd w:id="5"/>
-    </w:p>
-    <w:p/>
-    <w:p>
-      <w:pPr>
-        <w:jc w:val="center"/>
-      </w:pPr>
+      <w:r>
+        <w:t xml:space="preserve">   </w:t>
+      </w:r>
       <w:r>
         <w:rPr>
           <w:noProof/>
         </w:rPr>
         <w:drawing>
-          <wp:inline distT="0" distB="0" distL="0" distR="0" wp14:anchorId="22AF8703" wp14:editId="6186172D">
-            <wp:extent cx="2531292" cy="3705382"/>
-            <wp:effectExtent l="0" t="0" r="2540" b="0"/>
-            <wp:docPr id="14" name="Image 14"/>
-            <wp:cNvGraphicFramePr>
-              <a:graphicFrameLocks xmlns:a="http://schemas.openxmlformats.org/drawingml/2006/main" noChangeAspect="1"/>
-            </wp:cNvGraphicFramePr>
-            <a:graphic xmlns:a="http://schemas.openxmlformats.org/drawingml/2006/main">
-              <a:graphicData uri="http://schemas.openxmlformats.org/drawingml/2006/picture">
-                <pic:pic xmlns:pic="http://schemas.openxmlformats.org/drawingml/2006/picture">
-                  <pic:nvPicPr>
-                    <pic:cNvPr id="0" name="Picture 1"/>
-                    <pic:cNvPicPr>
-                      <a:picLocks noChangeAspect="1" noChangeArrowheads="1"/>
-                    </pic:cNvPicPr>
-                  </pic:nvPicPr>
-                  <pic:blipFill>
-                    <a:blip r:embed="rId10">
-                      <a:extLst>
-                        <a:ext uri="{28A0092B-C50C-407E-A947-70E740481C1C}">
-                          <a14:useLocalDpi xmlns:a14="http://schemas.microsoft.com/office/drawing/2010/main" val="0"/>
-                        </a:ext>
-                      </a:extLst>
-                    </a:blip>
-                    <a:stretch>
-                      <a:fillRect/>
-                    </a:stretch>
-                  </pic:blipFill>
-                  <pic:spPr bwMode="auto">
-                    <a:xfrm>
-                      <a:off x="0" y="0"/>
-                      <a:ext cx="2531292" cy="3705382"/>
-                    </a:xfrm>
-                    <a:prstGeom prst="rect">
-                      <a:avLst/>
-                    </a:prstGeom>
-                    <a:noFill/>
-                    <a:ln>
-                      <a:noFill/>
-                    </a:ln>
-                  </pic:spPr>
-                </pic:pic>
-              </a:graphicData>
-            </a:graphic>
-          </wp:inline>
-        </w:drawing>
-      </w:r>
-      <w:r>
-        <w:t xml:space="preserve">   </w:t>
-      </w:r>
-      <w:r>
-        <w:rPr>
-          <w:noProof/>
-        </w:rPr>
-        <w:drawing>
-          <wp:inline distT="0" distB="0" distL="0" distR="0" wp14:anchorId="7064FE30" wp14:editId="6D7861C2">
-            <wp:extent cx="2531293" cy="3705383"/>
-            <wp:effectExtent l="0" t="0" r="2540" b="0"/>
-            <wp:docPr id="15" name="Image 15"/>
-            <wp:cNvGraphicFramePr>
-              <a:graphicFrameLocks xmlns:a="http://schemas.openxmlformats.org/drawingml/2006/main" noChangeAspect="1"/>
-            </wp:cNvGraphicFramePr>
-            <a:graphic xmlns:a="http://schemas.openxmlformats.org/drawingml/2006/main">
-              <a:graphicData uri="http://schemas.openxmlformats.org/drawingml/2006/picture">
-                <pic:pic xmlns:pic="http://schemas.openxmlformats.org/drawingml/2006/picture">
-                  <pic:nvPicPr>
-                    <pic:cNvPr id="0" name="Picture 1"/>
-                    <pic:cNvPicPr>
-                      <a:picLocks noChangeAspect="1" noChangeArrowheads="1"/>
-                    </pic:cNvPicPr>
-                  </pic:nvPicPr>
-                  <pic:blipFill>
-                    <a:blip r:embed="rId11">
-                      <a:extLst>
-                        <a:ext uri="{28A0092B-C50C-407E-A947-70E740481C1C}">
-                          <a14:useLocalDpi xmlns:a14="http://schemas.microsoft.com/office/drawing/2010/main" val="0"/>
-                        </a:ext>
-                      </a:extLst>
-                    </a:blip>
-                    <a:stretch>
-                      <a:fillRect/>
-                    </a:stretch>
-                  </pic:blipFill>
-                  <pic:spPr bwMode="auto">
-                    <a:xfrm>
-                      <a:off x="0" y="0"/>
-                      <a:ext cx="2531293" cy="3705383"/>
-                    </a:xfrm>
-                    <a:prstGeom prst="rect">
-                      <a:avLst/>
-                    </a:prstGeom>
-                    <a:noFill/>
-                    <a:ln>
-                      <a:noFill/>
-                    </a:ln>
-                  </pic:spPr>
-                </pic:pic>
-              </a:graphicData>
-            </a:graphic>
-          </wp:inline>
-        </w:drawing>
-      </w:r>
-    </w:p>
-    <w:p/>
-    <w:p>
-      <w:pPr>
-        <w:jc w:val="left"/>
-      </w:pPr>
-      <w:r>
-        <w:br w:type="page"/>
-      </w:r>
-    </w:p>
-    <w:p>
-      <w:pPr>
-        <w:pStyle w:val="Titre1"/>
-      </w:pPr>
-      <w:bookmarkStart w:id="6" w:name="_Toc2368938"/>
-      <w:r>
-        <w:lastRenderedPageBreak/>
-        <w:t xml:space="preserve">Comment ajouter une </w:t>
-      </w:r>
-      <w:r>
-        <w:t>application</w:t>
-      </w:r>
-      <w:r>
-        <w:t> ?</w:t>
-      </w:r>
-      <w:bookmarkEnd w:id="6"/>
-    </w:p>
-    <w:p/>
-    <w:p>
-      <w:pPr>
-        <w:jc w:val="center"/>
-      </w:pPr>
-      <w:r>
-        <w:rPr>
-          <w:noProof/>
-        </w:rPr>
-        <w:drawing>
-          <wp:inline distT="0" distB="0" distL="0" distR="0" wp14:anchorId="63C52037" wp14:editId="1C71CC5A">
-            <wp:extent cx="2531292" cy="3705382"/>
-            <wp:effectExtent l="0" t="0" r="2540" b="0"/>
-            <wp:docPr id="1" name="Image 1"/>
-            <wp:cNvGraphicFramePr>
-              <a:graphicFrameLocks xmlns:a="http://schemas.openxmlformats.org/drawingml/2006/main" noChangeAspect="1"/>
-            </wp:cNvGraphicFramePr>
-            <a:graphic xmlns:a="http://schemas.openxmlformats.org/drawingml/2006/main">
-              <a:graphicData uri="http://schemas.openxmlformats.org/drawingml/2006/picture">
-                <pic:pic xmlns:pic="http://schemas.openxmlformats.org/drawingml/2006/picture">
-                  <pic:nvPicPr>
-                    <pic:cNvPr id="0" name="Picture 1"/>
-                    <pic:cNvPicPr>
-                      <a:picLocks noChangeAspect="1" noChangeArrowheads="1"/>
-                    </pic:cNvPicPr>
-                  </pic:nvPicPr>
-                  <pic:blipFill>
-                    <a:blip r:embed="rId10">
-                      <a:extLst>
-                        <a:ext uri="{28A0092B-C50C-407E-A947-70E740481C1C}">
-                          <a14:useLocalDpi xmlns:a14="http://schemas.microsoft.com/office/drawing/2010/main" val="0"/>
-                        </a:ext>
-                      </a:extLst>
-                    </a:blip>
-                    <a:stretch>
-                      <a:fillRect/>
-                    </a:stretch>
-                  </pic:blipFill>
-                  <pic:spPr bwMode="auto">
-                    <a:xfrm>
-                      <a:off x="0" y="0"/>
-                      <a:ext cx="2531292" cy="3705382"/>
-                    </a:xfrm>
-                    <a:prstGeom prst="rect">
-                      <a:avLst/>
-                    </a:prstGeom>
-                    <a:noFill/>
-                    <a:ln>
-                      <a:noFill/>
-                    </a:ln>
-                  </pic:spPr>
-                </pic:pic>
-              </a:graphicData>
-            </a:graphic>
-          </wp:inline>
-        </w:drawing>
-      </w:r>
-      <w:r>
-        <w:t xml:space="preserve">   </w:t>
-      </w:r>
-      <w:r>
-        <w:rPr>
-          <w:noProof/>
-        </w:rPr>
-        <w:drawing>
-          <wp:inline distT="0" distB="0" distL="0" distR="0" wp14:anchorId="54B96186" wp14:editId="4587623F">
+          <wp:inline distT="0" distB="0" distL="0" distR="0" wp14:anchorId="4D7C43A6" wp14:editId="2A7A5FB4">
             <wp:extent cx="2531293" cy="3705382"/>
             <wp:effectExtent l="0" t="0" r="2540" b="0"/>
-            <wp:docPr id="3" name="Image 3"/>
+            <wp:docPr id="13" name="Image 13"/>
             <wp:cNvGraphicFramePr>
               <a:graphicFrameLocks xmlns:a="http://schemas.openxmlformats.org/drawingml/2006/main" noChangeAspect="1"/>
             </wp:cNvGraphicFramePr>
@@ -2753,46 +2683,190 @@
         </w:drawing>
       </w:r>
     </w:p>
-    <w:p/>
     <w:p>
       <w:pPr>
-        <w:jc w:val="left"/>
-      </w:pPr>
-      <w:r>
-        <w:br w:type="page"/>
-      </w:r>
-    </w:p>
-    <w:p>
-      <w:pPr>
-        <w:pStyle w:val="Titre1"/>
-      </w:pPr>
-      <w:bookmarkStart w:id="7" w:name="_Toc2368939"/>
-      <w:r>
+        <w:jc w:val="center"/>
+      </w:pPr>
+      <w:r>
+        <w:rPr>
+          <w:noProof/>
+        </w:rPr>
         <w:lastRenderedPageBreak/>
-        <w:t xml:space="preserve">Comment obtenir les détails d’une </w:t>
-      </w:r>
-      <w:r>
-        <w:t>application</w:t>
-      </w:r>
-      <w:r>
-        <w:t> ?</w:t>
-      </w:r>
-      <w:bookmarkEnd w:id="7"/>
+        <w:drawing>
+          <wp:inline distT="0" distB="0" distL="0" distR="0" wp14:anchorId="29EB6C71" wp14:editId="47ABF89A">
+            <wp:extent cx="2531110" cy="3705225"/>
+            <wp:effectExtent l="0" t="0" r="2540" b="9525"/>
+            <wp:docPr id="22" name="Image 22"/>
+            <wp:cNvGraphicFramePr/>
+            <a:graphic xmlns:a="http://schemas.openxmlformats.org/drawingml/2006/main">
+              <a:graphicData uri="http://schemas.openxmlformats.org/drawingml/2006/picture">
+                <pic:pic xmlns:pic="http://schemas.openxmlformats.org/drawingml/2006/picture">
+                  <pic:nvPicPr>
+                    <pic:cNvPr id="11" name="Image 11"/>
+                    <pic:cNvPicPr/>
+                  </pic:nvPicPr>
+                  <pic:blipFill>
+                    <a:blip r:embed="rId13">
+                      <a:extLst>
+                        <a:ext uri="{28A0092B-C50C-407E-A947-70E740481C1C}">
+                          <a14:useLocalDpi xmlns:a14="http://schemas.microsoft.com/office/drawing/2010/main" val="0"/>
+                        </a:ext>
+                      </a:extLst>
+                    </a:blip>
+                    <a:stretch>
+                      <a:fillRect/>
+                    </a:stretch>
+                  </pic:blipFill>
+                  <pic:spPr bwMode="auto">
+                    <a:xfrm>
+                      <a:off x="0" y="0"/>
+                      <a:ext cx="2531110" cy="3705225"/>
+                    </a:xfrm>
+                    <a:prstGeom prst="rect">
+                      <a:avLst/>
+                    </a:prstGeom>
+                    <a:noFill/>
+                    <a:ln>
+                      <a:noFill/>
+                    </a:ln>
+                  </pic:spPr>
+                </pic:pic>
+              </a:graphicData>
+            </a:graphic>
+          </wp:inline>
+        </w:drawing>
+      </w:r>
     </w:p>
     <w:p/>
     <w:p>
       <w:pPr>
-        <w:jc w:val="center"/>
-      </w:pPr>
+        <w:jc w:val="left"/>
+      </w:pPr>
+      <w:r>
+        <w:br w:type="page"/>
+      </w:r>
+    </w:p>
+    <w:p>
+      <w:pPr>
+        <w:pStyle w:val="Titre1"/>
+      </w:pPr>
+      <w:bookmarkStart w:id="4" w:name="_Toc2368676"/>
+      <w:bookmarkStart w:id="5" w:name="_Toc2524478"/>
+      <w:r>
+        <w:lastRenderedPageBreak/>
+        <w:t>Comment supprimer une suggestion ?</w:t>
+      </w:r>
+      <w:bookmarkEnd w:id="4"/>
+      <w:bookmarkEnd w:id="5"/>
+    </w:p>
+    <w:p/>
+    <w:p>
+      <w:r>
+        <w:t xml:space="preserve">Un administrateur peut accéder aux suggestions postées par lui-même ou par d’autres utilisateurs via le menu présent à gauche de la page Web, qui est caché en accédant au site via un mobile, pour l’afficher un simple appui sur le bouton </w:t>
+      </w:r>
       <w:r>
         <w:rPr>
           <w:noProof/>
         </w:rPr>
         <w:drawing>
-          <wp:inline distT="0" distB="0" distL="0" distR="0" wp14:anchorId="6C984612" wp14:editId="28C524A4">
-            <wp:extent cx="2531292" cy="3705382"/>
+          <wp:inline distT="0" distB="0" distL="0" distR="0" wp14:anchorId="0B9164B1" wp14:editId="63D09FAF">
+            <wp:extent cx="123825" cy="142875"/>
+            <wp:effectExtent l="0" t="0" r="9525" b="9525"/>
+            <wp:docPr id="28" name="Image 28"/>
+            <wp:cNvGraphicFramePr>
+              <a:graphicFrameLocks xmlns:a="http://schemas.openxmlformats.org/drawingml/2006/main" noChangeAspect="1"/>
+            </wp:cNvGraphicFramePr>
+            <a:graphic xmlns:a="http://schemas.openxmlformats.org/drawingml/2006/main">
+              <a:graphicData uri="http://schemas.openxmlformats.org/drawingml/2006/picture">
+                <pic:pic xmlns:pic="http://schemas.openxmlformats.org/drawingml/2006/picture">
+                  <pic:nvPicPr>
+                    <pic:cNvPr id="0" name="Image 19"/>
+                    <pic:cNvPicPr>
+                      <a:picLocks noChangeAspect="1" noChangeArrowheads="1"/>
+                    </pic:cNvPicPr>
+                  </pic:nvPicPr>
+                  <pic:blipFill>
+                    <a:blip r:embed="rId10">
+                      <a:extLst>
+                        <a:ext uri="{28A0092B-C50C-407E-A947-70E740481C1C}">
+                          <a14:useLocalDpi xmlns:a14="http://schemas.microsoft.com/office/drawing/2010/main" val="0"/>
+                        </a:ext>
+                      </a:extLst>
+                    </a:blip>
+                    <a:srcRect l="5269" t="2057" r="89838" b="94086"/>
+                    <a:stretch>
+                      <a:fillRect/>
+                    </a:stretch>
+                  </pic:blipFill>
+                  <pic:spPr bwMode="auto">
+                    <a:xfrm>
+                      <a:off x="0" y="0"/>
+                      <a:ext cx="123825" cy="142875"/>
+                    </a:xfrm>
+                    <a:prstGeom prst="rect">
+                      <a:avLst/>
+                    </a:prstGeom>
+                    <a:noFill/>
+                    <a:ln>
+                      <a:noFill/>
+                    </a:ln>
+                  </pic:spPr>
+                </pic:pic>
+              </a:graphicData>
+            </a:graphic>
+          </wp:inline>
+        </w:drawing>
+      </w:r>
+      <w:r>
+        <w:t xml:space="preserve"> présent dans le coin supérieur gauche du navigateur.</w:t>
+      </w:r>
+    </w:p>
+    <w:p>
+      <w:r>
+        <w:t>Dans ce menu plusieurs options sont possibles, afin d’accéder aux suggestions, un appui sur l’option « </w:t>
+      </w:r>
+      <w:proofErr w:type="spellStart"/>
+      <w:r>
+        <w:t>Posts</w:t>
+      </w:r>
+      <w:proofErr w:type="spellEnd"/>
+      <w:r>
+        <w:t> » permet de visualiser les différentes suggestions. Sur cette nouvelle page, plusieurs suggestions sont affichées, il est possible pour un administrateur de supprimer toutes les suggestions dont il a pu créer mais aussi celle de n’importe quel autre utilisateur. Pour les utilisateurs basique l’option n’est pas disponible, sauf dans le cas que c’est l’utilisateur créateur de la suggestion.</w:t>
+      </w:r>
+    </w:p>
+    <w:p>
+      <w:r>
+        <w:t xml:space="preserve">Afin de supprimer la suggestion, </w:t>
+      </w:r>
+      <w:r>
+        <w:t>l’administrateur</w:t>
+      </w:r>
+      <w:r>
+        <w:t xml:space="preserve"> doit sélectionner l’option « </w:t>
+      </w:r>
+      <w:proofErr w:type="spellStart"/>
+      <w:r>
+        <w:t>Delete</w:t>
+      </w:r>
+      <w:proofErr w:type="spellEnd"/>
+      <w:r>
+        <w:t> », cela supprimera la suggestion des données du site Web et ainsi elle ne sera plus apparente.</w:t>
+      </w:r>
+    </w:p>
+    <w:p/>
+    <w:p>
+      <w:pPr>
+        <w:jc w:val="center"/>
+      </w:pPr>
+      <w:r>
+        <w:rPr>
+          <w:noProof/>
+        </w:rPr>
+        <w:drawing>
+          <wp:inline distT="0" distB="0" distL="0" distR="0" wp14:anchorId="22AF8703" wp14:editId="2C44F6EF">
+            <wp:extent cx="2531292" cy="3705380"/>
             <wp:effectExtent l="0" t="0" r="2540" b="0"/>
-            <wp:docPr id="4" name="Image 4"/>
+            <wp:docPr id="14" name="Image 14"/>
             <wp:cNvGraphicFramePr>
               <a:graphicFrameLocks xmlns:a="http://schemas.openxmlformats.org/drawingml/2006/main" noChangeAspect="1"/>
             </wp:cNvGraphicFramePr>
@@ -2806,7 +2880,595 @@
                     </pic:cNvPicPr>
                   </pic:nvPicPr>
                   <pic:blipFill>
+                    <a:blip r:embed="rId11">
+                      <a:extLst>
+                        <a:ext uri="{28A0092B-C50C-407E-A947-70E740481C1C}">
+                          <a14:useLocalDpi xmlns:a14="http://schemas.microsoft.com/office/drawing/2010/main" val="0"/>
+                        </a:ext>
+                      </a:extLst>
+                    </a:blip>
+                    <a:stretch>
+                      <a:fillRect/>
+                    </a:stretch>
+                  </pic:blipFill>
+                  <pic:spPr bwMode="auto">
+                    <a:xfrm>
+                      <a:off x="0" y="0"/>
+                      <a:ext cx="2531292" cy="3705380"/>
+                    </a:xfrm>
+                    <a:prstGeom prst="rect">
+                      <a:avLst/>
+                    </a:prstGeom>
+                    <a:noFill/>
+                    <a:ln>
+                      <a:noFill/>
+                    </a:ln>
+                  </pic:spPr>
+                </pic:pic>
+              </a:graphicData>
+            </a:graphic>
+          </wp:inline>
+        </w:drawing>
+      </w:r>
+      <w:r>
+        <w:t xml:space="preserve">   </w:t>
+      </w:r>
+      <w:r>
+        <w:rPr>
+          <w:noProof/>
+        </w:rPr>
+        <w:drawing>
+          <wp:inline distT="0" distB="0" distL="0" distR="0" wp14:anchorId="7064FE30" wp14:editId="672CFD75">
+            <wp:extent cx="2531293" cy="3705382"/>
+            <wp:effectExtent l="0" t="0" r="2540" b="0"/>
+            <wp:docPr id="15" name="Image 15"/>
+            <wp:cNvGraphicFramePr>
+              <a:graphicFrameLocks xmlns:a="http://schemas.openxmlformats.org/drawingml/2006/main" noChangeAspect="1"/>
+            </wp:cNvGraphicFramePr>
+            <a:graphic xmlns:a="http://schemas.openxmlformats.org/drawingml/2006/main">
+              <a:graphicData uri="http://schemas.openxmlformats.org/drawingml/2006/picture">
+                <pic:pic xmlns:pic="http://schemas.openxmlformats.org/drawingml/2006/picture">
+                  <pic:nvPicPr>
+                    <pic:cNvPr id="0" name="Picture 1"/>
+                    <pic:cNvPicPr>
+                      <a:picLocks noChangeAspect="1" noChangeArrowheads="1"/>
+                    </pic:cNvPicPr>
+                  </pic:nvPicPr>
+                  <pic:blipFill>
+                    <a:blip r:embed="rId14">
+                      <a:extLst>
+                        <a:ext uri="{28A0092B-C50C-407E-A947-70E740481C1C}">
+                          <a14:useLocalDpi xmlns:a14="http://schemas.microsoft.com/office/drawing/2010/main" val="0"/>
+                        </a:ext>
+                      </a:extLst>
+                    </a:blip>
+                    <a:stretch>
+                      <a:fillRect/>
+                    </a:stretch>
+                  </pic:blipFill>
+                  <pic:spPr bwMode="auto">
+                    <a:xfrm>
+                      <a:off x="0" y="0"/>
+                      <a:ext cx="2531293" cy="3705382"/>
+                    </a:xfrm>
+                    <a:prstGeom prst="rect">
+                      <a:avLst/>
+                    </a:prstGeom>
+                    <a:noFill/>
+                    <a:ln>
+                      <a:noFill/>
+                    </a:ln>
+                  </pic:spPr>
+                </pic:pic>
+              </a:graphicData>
+            </a:graphic>
+          </wp:inline>
+        </w:drawing>
+      </w:r>
+    </w:p>
+    <w:p/>
+    <w:p>
+      <w:pPr>
+        <w:jc w:val="left"/>
+      </w:pPr>
+      <w:r>
+        <w:br w:type="page"/>
+      </w:r>
+    </w:p>
+    <w:p>
+      <w:pPr>
+        <w:pStyle w:val="Titre1"/>
+      </w:pPr>
+      <w:bookmarkStart w:id="6" w:name="_Toc2524479"/>
+      <w:r>
+        <w:lastRenderedPageBreak/>
+        <w:t xml:space="preserve">Comment ajouter une </w:t>
+      </w:r>
+      <w:r>
+        <w:t>application</w:t>
+      </w:r>
+      <w:r>
+        <w:t> ?</w:t>
+      </w:r>
+      <w:bookmarkEnd w:id="6"/>
+    </w:p>
+    <w:p/>
+    <w:p>
+      <w:r>
+        <w:t xml:space="preserve">Un administrateur peut ajouter une application au parc via le menu présent à gauche de la page Web, qui est caché en accédant au site via un mobile, pour l’afficher un simple appui sur le bouton </w:t>
+      </w:r>
+      <w:r>
+        <w:rPr>
+          <w:noProof/>
+        </w:rPr>
+        <w:drawing>
+          <wp:inline distT="0" distB="0" distL="0" distR="0" wp14:anchorId="4D548224" wp14:editId="7584D3DC">
+            <wp:extent cx="123825" cy="142875"/>
+            <wp:effectExtent l="0" t="0" r="9525" b="9525"/>
+            <wp:docPr id="29" name="Image 29"/>
+            <wp:cNvGraphicFramePr>
+              <a:graphicFrameLocks xmlns:a="http://schemas.openxmlformats.org/drawingml/2006/main" noChangeAspect="1"/>
+            </wp:cNvGraphicFramePr>
+            <a:graphic xmlns:a="http://schemas.openxmlformats.org/drawingml/2006/main">
+              <a:graphicData uri="http://schemas.openxmlformats.org/drawingml/2006/picture">
+                <pic:pic xmlns:pic="http://schemas.openxmlformats.org/drawingml/2006/picture">
+                  <pic:nvPicPr>
+                    <pic:cNvPr id="0" name="Image 18"/>
+                    <pic:cNvPicPr>
+                      <a:picLocks noChangeAspect="1" noChangeArrowheads="1"/>
+                    </pic:cNvPicPr>
+                  </pic:nvPicPr>
+                  <pic:blipFill>
                     <a:blip r:embed="rId10">
+                      <a:extLst>
+                        <a:ext uri="{28A0092B-C50C-407E-A947-70E740481C1C}">
+                          <a14:useLocalDpi xmlns:a14="http://schemas.microsoft.com/office/drawing/2010/main" val="0"/>
+                        </a:ext>
+                      </a:extLst>
+                    </a:blip>
+                    <a:srcRect l="5269" t="2057" r="89838" b="94086"/>
+                    <a:stretch>
+                      <a:fillRect/>
+                    </a:stretch>
+                  </pic:blipFill>
+                  <pic:spPr bwMode="auto">
+                    <a:xfrm>
+                      <a:off x="0" y="0"/>
+                      <a:ext cx="123825" cy="142875"/>
+                    </a:xfrm>
+                    <a:prstGeom prst="rect">
+                      <a:avLst/>
+                    </a:prstGeom>
+                    <a:noFill/>
+                    <a:ln>
+                      <a:noFill/>
+                    </a:ln>
+                  </pic:spPr>
+                </pic:pic>
+              </a:graphicData>
+            </a:graphic>
+          </wp:inline>
+        </w:drawing>
+      </w:r>
+      <w:r>
+        <w:t xml:space="preserve"> présent dans le coin supérieur gauche du navigateur.</w:t>
+      </w:r>
+    </w:p>
+    <w:p>
+      <w:r>
+        <w:t xml:space="preserve">Dans ce menu plusieurs options sont possibles, afin d’ajouter une </w:t>
+      </w:r>
+      <w:r>
+        <w:t>application</w:t>
+      </w:r>
+      <w:r>
+        <w:t xml:space="preserve">, un appui sur l’option « New </w:t>
+      </w:r>
+      <w:r>
+        <w:t>Application</w:t>
+      </w:r>
+      <w:r>
+        <w:t xml:space="preserve"> » permet de visualiser le formulaire lié à l’ajout d’une </w:t>
+      </w:r>
+      <w:r>
+        <w:t>application</w:t>
+      </w:r>
+      <w:r>
+        <w:t xml:space="preserve">. Sur cette nouvelle page, plusieurs informations sont demandées. </w:t>
+      </w:r>
+    </w:p>
+    <w:p>
+      <w:r>
+        <w:t>Le titre de l’application est demandé afin de visualiser plus facilement les applications disponibles</w:t>
+      </w:r>
+      <w:r>
+        <w:t xml:space="preserve"> lors de l’affichage du parc</w:t>
+      </w:r>
+      <w:r>
+        <w:t xml:space="preserve">. Pour accompagner cette </w:t>
+      </w:r>
+      <w:r>
+        <w:t>application</w:t>
+      </w:r>
+      <w:r>
+        <w:t xml:space="preserve"> une description est demandée pour ajouter plus de détails</w:t>
+      </w:r>
+      <w:r>
+        <w:t xml:space="preserve"> sur l’application</w:t>
+      </w:r>
+      <w:r>
+        <w:t xml:space="preserve"> et une image pour </w:t>
+      </w:r>
+      <w:r>
+        <w:t>accompagner l</w:t>
+      </w:r>
+      <w:r>
+        <w:t>e tout</w:t>
+      </w:r>
+      <w:r>
+        <w:t>.</w:t>
+      </w:r>
+    </w:p>
+    <w:p/>
+    <w:p>
+      <w:pPr>
+        <w:jc w:val="center"/>
+      </w:pPr>
+      <w:r>
+        <w:rPr>
+          <w:noProof/>
+        </w:rPr>
+        <w:drawing>
+          <wp:inline distT="0" distB="0" distL="0" distR="0" wp14:anchorId="63C52037" wp14:editId="7B54C676">
+            <wp:extent cx="2531292" cy="3705380"/>
+            <wp:effectExtent l="0" t="0" r="2540" b="0"/>
+            <wp:docPr id="1" name="Image 1"/>
+            <wp:cNvGraphicFramePr>
+              <a:graphicFrameLocks xmlns:a="http://schemas.openxmlformats.org/drawingml/2006/main" noChangeAspect="1"/>
+            </wp:cNvGraphicFramePr>
+            <a:graphic xmlns:a="http://schemas.openxmlformats.org/drawingml/2006/main">
+              <a:graphicData uri="http://schemas.openxmlformats.org/drawingml/2006/picture">
+                <pic:pic xmlns:pic="http://schemas.openxmlformats.org/drawingml/2006/picture">
+                  <pic:nvPicPr>
+                    <pic:cNvPr id="0" name="Picture 1"/>
+                    <pic:cNvPicPr>
+                      <a:picLocks noChangeAspect="1" noChangeArrowheads="1"/>
+                    </pic:cNvPicPr>
+                  </pic:nvPicPr>
+                  <pic:blipFill>
+                    <a:blip r:embed="rId15">
+                      <a:extLst>
+                        <a:ext uri="{28A0092B-C50C-407E-A947-70E740481C1C}">
+                          <a14:useLocalDpi xmlns:a14="http://schemas.microsoft.com/office/drawing/2010/main" val="0"/>
+                        </a:ext>
+                      </a:extLst>
+                    </a:blip>
+                    <a:stretch>
+                      <a:fillRect/>
+                    </a:stretch>
+                  </pic:blipFill>
+                  <pic:spPr bwMode="auto">
+                    <a:xfrm>
+                      <a:off x="0" y="0"/>
+                      <a:ext cx="2531292" cy="3705380"/>
+                    </a:xfrm>
+                    <a:prstGeom prst="rect">
+                      <a:avLst/>
+                    </a:prstGeom>
+                    <a:noFill/>
+                    <a:ln>
+                      <a:noFill/>
+                    </a:ln>
+                  </pic:spPr>
+                </pic:pic>
+              </a:graphicData>
+            </a:graphic>
+          </wp:inline>
+        </w:drawing>
+      </w:r>
+      <w:r>
+        <w:t xml:space="preserve">   </w:t>
+      </w:r>
+      <w:r>
+        <w:rPr>
+          <w:noProof/>
+        </w:rPr>
+        <w:drawing>
+          <wp:inline distT="0" distB="0" distL="0" distR="0" wp14:anchorId="54B96186" wp14:editId="4587623F">
+            <wp:extent cx="2531293" cy="3705382"/>
+            <wp:effectExtent l="0" t="0" r="2540" b="0"/>
+            <wp:docPr id="3" name="Image 3"/>
+            <wp:cNvGraphicFramePr>
+              <a:graphicFrameLocks xmlns:a="http://schemas.openxmlformats.org/drawingml/2006/main" noChangeAspect="1"/>
+            </wp:cNvGraphicFramePr>
+            <a:graphic xmlns:a="http://schemas.openxmlformats.org/drawingml/2006/main">
+              <a:graphicData uri="http://schemas.openxmlformats.org/drawingml/2006/picture">
+                <pic:pic xmlns:pic="http://schemas.openxmlformats.org/drawingml/2006/picture">
+                  <pic:nvPicPr>
+                    <pic:cNvPr id="0" name="Picture 1"/>
+                    <pic:cNvPicPr>
+                      <a:picLocks noChangeAspect="1" noChangeArrowheads="1"/>
+                    </pic:cNvPicPr>
+                  </pic:nvPicPr>
+                  <pic:blipFill>
+                    <a:blip r:embed="rId16">
+                      <a:extLst>
+                        <a:ext uri="{28A0092B-C50C-407E-A947-70E740481C1C}">
+                          <a14:useLocalDpi xmlns:a14="http://schemas.microsoft.com/office/drawing/2010/main" val="0"/>
+                        </a:ext>
+                      </a:extLst>
+                    </a:blip>
+                    <a:stretch>
+                      <a:fillRect/>
+                    </a:stretch>
+                  </pic:blipFill>
+                  <pic:spPr bwMode="auto">
+                    <a:xfrm>
+                      <a:off x="0" y="0"/>
+                      <a:ext cx="2531293" cy="3705382"/>
+                    </a:xfrm>
+                    <a:prstGeom prst="rect">
+                      <a:avLst/>
+                    </a:prstGeom>
+                    <a:noFill/>
+                    <a:ln>
+                      <a:noFill/>
+                    </a:ln>
+                  </pic:spPr>
+                </pic:pic>
+              </a:graphicData>
+            </a:graphic>
+          </wp:inline>
+        </w:drawing>
+      </w:r>
+    </w:p>
+    <w:p/>
+    <w:p>
+      <w:pPr>
+        <w:jc w:val="left"/>
+      </w:pPr>
+      <w:r>
+        <w:br w:type="page"/>
+      </w:r>
+    </w:p>
+    <w:p>
+      <w:pPr>
+        <w:pStyle w:val="Titre1"/>
+      </w:pPr>
+      <w:bookmarkStart w:id="7" w:name="_Toc2524480"/>
+      <w:r>
+        <w:lastRenderedPageBreak/>
+        <w:t xml:space="preserve">Comment </w:t>
+      </w:r>
+      <w:r>
+        <w:t xml:space="preserve">éditer les détails </w:t>
+      </w:r>
+      <w:r>
+        <w:t>une application ?</w:t>
+      </w:r>
+      <w:bookmarkEnd w:id="7"/>
+    </w:p>
+    <w:p/>
+    <w:p>
+      <w:r>
+        <w:t>Un administrateur peut accéder au</w:t>
+      </w:r>
+      <w:r>
+        <w:t xml:space="preserve"> parc d’applications</w:t>
+      </w:r>
+      <w:r>
+        <w:t xml:space="preserve"> via le menu présent à gauche de la page Web, qui est caché en accédant au site via un mobile, pour l’afficher un simple appui sur le bouton </w:t>
+      </w:r>
+      <w:r>
+        <w:rPr>
+          <w:noProof/>
+        </w:rPr>
+        <w:drawing>
+          <wp:inline distT="0" distB="0" distL="0" distR="0" wp14:anchorId="287288BB" wp14:editId="4CF424EE">
+            <wp:extent cx="123825" cy="142875"/>
+            <wp:effectExtent l="0" t="0" r="9525" b="9525"/>
+            <wp:docPr id="31" name="Image 31"/>
+            <wp:cNvGraphicFramePr>
+              <a:graphicFrameLocks xmlns:a="http://schemas.openxmlformats.org/drawingml/2006/main" noChangeAspect="1"/>
+            </wp:cNvGraphicFramePr>
+            <a:graphic xmlns:a="http://schemas.openxmlformats.org/drawingml/2006/main">
+              <a:graphicData uri="http://schemas.openxmlformats.org/drawingml/2006/picture">
+                <pic:pic xmlns:pic="http://schemas.openxmlformats.org/drawingml/2006/picture">
+                  <pic:nvPicPr>
+                    <pic:cNvPr id="0" name="Image 19"/>
+                    <pic:cNvPicPr>
+                      <a:picLocks noChangeAspect="1" noChangeArrowheads="1"/>
+                    </pic:cNvPicPr>
+                  </pic:nvPicPr>
+                  <pic:blipFill>
+                    <a:blip r:embed="rId10">
+                      <a:extLst>
+                        <a:ext uri="{28A0092B-C50C-407E-A947-70E740481C1C}">
+                          <a14:useLocalDpi xmlns:a14="http://schemas.microsoft.com/office/drawing/2010/main" val="0"/>
+                        </a:ext>
+                      </a:extLst>
+                    </a:blip>
+                    <a:srcRect l="5269" t="2057" r="89838" b="94086"/>
+                    <a:stretch>
+                      <a:fillRect/>
+                    </a:stretch>
+                  </pic:blipFill>
+                  <pic:spPr bwMode="auto">
+                    <a:xfrm>
+                      <a:off x="0" y="0"/>
+                      <a:ext cx="123825" cy="142875"/>
+                    </a:xfrm>
+                    <a:prstGeom prst="rect">
+                      <a:avLst/>
+                    </a:prstGeom>
+                    <a:noFill/>
+                    <a:ln>
+                      <a:noFill/>
+                    </a:ln>
+                  </pic:spPr>
+                </pic:pic>
+              </a:graphicData>
+            </a:graphic>
+          </wp:inline>
+        </w:drawing>
+      </w:r>
+      <w:r>
+        <w:t xml:space="preserve"> présent dans le coin supérieur gauche du navigateur.</w:t>
+      </w:r>
+    </w:p>
+    <w:p>
+      <w:r>
+        <w:t xml:space="preserve">Dans ce menu plusieurs options sont possibles, afin d’accéder aux </w:t>
+      </w:r>
+      <w:r>
+        <w:t>applications</w:t>
+      </w:r>
+      <w:r>
+        <w:t>, un appui sur l’option « </w:t>
+      </w:r>
+      <w:r>
+        <w:t>Applications</w:t>
+      </w:r>
+      <w:r>
+        <w:t xml:space="preserve"> » permet de visualiser les différentes </w:t>
+      </w:r>
+      <w:r>
+        <w:t>applications cons</w:t>
+      </w:r>
+      <w:r>
+        <w:t>t</w:t>
+      </w:r>
+      <w:r>
+        <w:t>ituant le parc</w:t>
+      </w:r>
+      <w:r>
+        <w:t xml:space="preserve">. Sur cette nouvelle page, plusieurs </w:t>
+      </w:r>
+      <w:r>
+        <w:t>applications</w:t>
+      </w:r>
+      <w:r>
+        <w:t xml:space="preserve"> sont affichées, il est possible pour un administrateur de modifier toutes les </w:t>
+      </w:r>
+      <w:r>
+        <w:t>applications.</w:t>
+      </w:r>
+      <w:r>
+        <w:t xml:space="preserve"> Pour les utilisateurs basique l’option n’est pas disponible.</w:t>
+      </w:r>
+    </w:p>
+    <w:p>
+      <w:r>
+        <w:t xml:space="preserve">Afin de modifier </w:t>
+      </w:r>
+      <w:r>
+        <w:t>l’application</w:t>
+      </w:r>
+      <w:r>
+        <w:t xml:space="preserve">, l’administrateur doit sélectionner l’option </w:t>
+      </w:r>
+      <w:r>
+        <w:t>de modification représenter par une icône d’un crayon orange</w:t>
+      </w:r>
+      <w:r>
+        <w:t>, cela lui permettra d’avoir la même interface qu’à l’ajout de l</w:t>
+      </w:r>
+      <w:r>
+        <w:t xml:space="preserve">’application </w:t>
+      </w:r>
+      <w:r>
+        <w:t>mais avec les informations de l</w:t>
+      </w:r>
+      <w:r>
+        <w:t xml:space="preserve">’application </w:t>
+      </w:r>
+      <w:r>
+        <w:t>en question qui pré remplisse le formulaire.</w:t>
+      </w:r>
+    </w:p>
+    <w:p/>
+    <w:p>
+      <w:pPr>
+        <w:jc w:val="center"/>
+      </w:pPr>
+      <w:r>
+        <w:rPr>
+          <w:noProof/>
+        </w:rPr>
+        <w:drawing>
+          <wp:inline distT="0" distB="0" distL="0" distR="0" wp14:anchorId="677501FE" wp14:editId="5FE38CD8">
+            <wp:extent cx="2531292" cy="3705380"/>
+            <wp:effectExtent l="0" t="0" r="2540" b="0"/>
+            <wp:docPr id="23" name="Image 23"/>
+            <wp:cNvGraphicFramePr>
+              <a:graphicFrameLocks xmlns:a="http://schemas.openxmlformats.org/drawingml/2006/main" noChangeAspect="1"/>
+            </wp:cNvGraphicFramePr>
+            <a:graphic xmlns:a="http://schemas.openxmlformats.org/drawingml/2006/main">
+              <a:graphicData uri="http://schemas.openxmlformats.org/drawingml/2006/picture">
+                <pic:pic xmlns:pic="http://schemas.openxmlformats.org/drawingml/2006/picture">
+                  <pic:nvPicPr>
+                    <pic:cNvPr id="0" name="Picture 1"/>
+                    <pic:cNvPicPr>
+                      <a:picLocks noChangeAspect="1" noChangeArrowheads="1"/>
+                    </pic:cNvPicPr>
+                  </pic:nvPicPr>
+                  <pic:blipFill>
+                    <a:blip r:embed="rId17">
+                      <a:extLst>
+                        <a:ext uri="{28A0092B-C50C-407E-A947-70E740481C1C}">
+                          <a14:useLocalDpi xmlns:a14="http://schemas.microsoft.com/office/drawing/2010/main" val="0"/>
+                        </a:ext>
+                      </a:extLst>
+                    </a:blip>
+                    <a:stretch>
+                      <a:fillRect/>
+                    </a:stretch>
+                  </pic:blipFill>
+                  <pic:spPr bwMode="auto">
+                    <a:xfrm>
+                      <a:off x="0" y="0"/>
+                      <a:ext cx="2531292" cy="3705380"/>
+                    </a:xfrm>
+                    <a:prstGeom prst="rect">
+                      <a:avLst/>
+                    </a:prstGeom>
+                    <a:noFill/>
+                    <a:ln>
+                      <a:noFill/>
+                    </a:ln>
+                  </pic:spPr>
+                </pic:pic>
+              </a:graphicData>
+            </a:graphic>
+          </wp:inline>
+        </w:drawing>
+      </w:r>
+      <w:r>
+        <w:t xml:space="preserve">   </w:t>
+      </w:r>
+      <w:r>
+        <w:rPr>
+          <w:noProof/>
+        </w:rPr>
+        <w:drawing>
+          <wp:inline distT="0" distB="0" distL="0" distR="0" wp14:anchorId="6993166D" wp14:editId="6E78D9BF">
+            <wp:extent cx="2531292" cy="3705382"/>
+            <wp:effectExtent l="0" t="0" r="2540" b="0"/>
+            <wp:docPr id="24" name="Image 24"/>
+            <wp:cNvGraphicFramePr>
+              <a:graphicFrameLocks xmlns:a="http://schemas.openxmlformats.org/drawingml/2006/main" noChangeAspect="1"/>
+            </wp:cNvGraphicFramePr>
+            <a:graphic xmlns:a="http://schemas.openxmlformats.org/drawingml/2006/main">
+              <a:graphicData uri="http://schemas.openxmlformats.org/drawingml/2006/picture">
+                <pic:pic xmlns:pic="http://schemas.openxmlformats.org/drawingml/2006/picture">
+                  <pic:nvPicPr>
+                    <pic:cNvPr id="0" name="Picture 1"/>
+                    <pic:cNvPicPr>
+                      <a:picLocks noChangeAspect="1" noChangeArrowheads="1"/>
+                    </pic:cNvPicPr>
+                  </pic:nvPicPr>
+                  <pic:blipFill>
+                    <a:blip r:embed="rId18">
                       <a:extLst>
                         <a:ext uri="{28A0092B-C50C-407E-A947-70E740481C1C}">
                           <a14:useLocalDpi xmlns:a14="http://schemas.microsoft.com/office/drawing/2010/main" val="0"/>
@@ -2836,18 +3498,21 @@
           </wp:inline>
         </w:drawing>
       </w:r>
-      <w:r>
-        <w:t xml:space="preserve">   </w:t>
-      </w:r>
+    </w:p>
+    <w:p>
+      <w:pPr>
+        <w:jc w:val="center"/>
+      </w:pPr>
       <w:r>
         <w:rPr>
           <w:noProof/>
         </w:rPr>
+        <w:lastRenderedPageBreak/>
         <w:drawing>
-          <wp:inline distT="0" distB="0" distL="0" distR="0" wp14:anchorId="2E1B640C" wp14:editId="5C288B47">
-            <wp:extent cx="2531293" cy="3705382"/>
+          <wp:inline distT="0" distB="0" distL="0" distR="0" wp14:anchorId="7C5E8F43" wp14:editId="5E3FF650">
+            <wp:extent cx="2531292" cy="3705382"/>
             <wp:effectExtent l="0" t="0" r="2540" b="0"/>
-            <wp:docPr id="5" name="Image 5"/>
+            <wp:docPr id="25" name="Image 25"/>
             <wp:cNvGraphicFramePr>
               <a:graphicFrameLocks xmlns:a="http://schemas.openxmlformats.org/drawingml/2006/main" noChangeAspect="1"/>
             </wp:cNvGraphicFramePr>
@@ -2861,97 +3526,7 @@
                     </pic:cNvPicPr>
                   </pic:nvPicPr>
                   <pic:blipFill>
-                    <a:blip r:embed="rId13">
-                      <a:extLst>
-                        <a:ext uri="{28A0092B-C50C-407E-A947-70E740481C1C}">
-                          <a14:useLocalDpi xmlns:a14="http://schemas.microsoft.com/office/drawing/2010/main" val="0"/>
-                        </a:ext>
-                      </a:extLst>
-                    </a:blip>
-                    <a:stretch>
-                      <a:fillRect/>
-                    </a:stretch>
-                  </pic:blipFill>
-                  <pic:spPr bwMode="auto">
-                    <a:xfrm>
-                      <a:off x="0" y="0"/>
-                      <a:ext cx="2531293" cy="3705382"/>
-                    </a:xfrm>
-                    <a:prstGeom prst="rect">
-                      <a:avLst/>
-                    </a:prstGeom>
-                    <a:noFill/>
-                    <a:ln>
-                      <a:noFill/>
-                    </a:ln>
-                  </pic:spPr>
-                </pic:pic>
-              </a:graphicData>
-            </a:graphic>
-          </wp:inline>
-        </w:drawing>
-      </w:r>
-    </w:p>
-    <w:p/>
-    <w:p>
-      <w:pPr>
-        <w:jc w:val="left"/>
-      </w:pPr>
-      <w:r>
-        <w:br w:type="page"/>
-      </w:r>
-    </w:p>
-    <w:p>
-      <w:pPr>
-        <w:pStyle w:val="Titre1"/>
-      </w:pPr>
-      <w:bookmarkStart w:id="8" w:name="_Toc2368940"/>
-      <w:r>
-        <w:lastRenderedPageBreak/>
-        <w:t xml:space="preserve">Comment </w:t>
-      </w:r>
-      <w:r>
-        <w:t>supprimer</w:t>
-      </w:r>
-      <w:r>
-        <w:t xml:space="preserve"> une </w:t>
-      </w:r>
-      <w:r>
-        <w:t>application</w:t>
-      </w:r>
-      <w:r>
-        <w:t> ?</w:t>
-      </w:r>
-      <w:bookmarkEnd w:id="8"/>
-    </w:p>
-    <w:p/>
-    <w:p>
-      <w:pPr>
-        <w:jc w:val="center"/>
-      </w:pPr>
-      <w:r>
-        <w:rPr>
-          <w:noProof/>
-        </w:rPr>
-        <w:drawing>
-          <wp:inline distT="0" distB="0" distL="0" distR="0" wp14:anchorId="73474FA0" wp14:editId="11C6AF5B">
-            <wp:extent cx="2531292" cy="3705382"/>
-            <wp:effectExtent l="0" t="0" r="2540" b="0"/>
-            <wp:docPr id="6" name="Image 6"/>
-            <wp:cNvGraphicFramePr>
-              <a:graphicFrameLocks xmlns:a="http://schemas.openxmlformats.org/drawingml/2006/main" noChangeAspect="1"/>
-            </wp:cNvGraphicFramePr>
-            <a:graphic xmlns:a="http://schemas.openxmlformats.org/drawingml/2006/main">
-              <a:graphicData uri="http://schemas.openxmlformats.org/drawingml/2006/picture">
-                <pic:pic xmlns:pic="http://schemas.openxmlformats.org/drawingml/2006/picture">
-                  <pic:nvPicPr>
-                    <pic:cNvPr id="0" name="Picture 1"/>
-                    <pic:cNvPicPr>
-                      <a:picLocks noChangeAspect="1" noChangeArrowheads="1"/>
-                    </pic:cNvPicPr>
-                  </pic:nvPicPr>
-                  <pic:blipFill>
-                    <a:blip r:embed="rId10">
+                    <a:blip r:embed="rId19">
                       <a:extLst>
                         <a:ext uri="{28A0092B-C50C-407E-A947-70E740481C1C}">
                           <a14:useLocalDpi xmlns:a14="http://schemas.microsoft.com/office/drawing/2010/main" val="0"/>
@@ -2981,16 +3556,214 @@
           </wp:inline>
         </w:drawing>
       </w:r>
-      <w:r>
-        <w:t xml:space="preserve">   </w:t>
+    </w:p>
+    <w:p/>
+    <w:p>
+      <w:pPr>
+        <w:jc w:val="left"/>
+      </w:pPr>
+      <w:r>
+        <w:br w:type="page"/>
+      </w:r>
+    </w:p>
+    <w:p>
+      <w:pPr>
+        <w:pStyle w:val="Titre1"/>
+      </w:pPr>
+      <w:bookmarkStart w:id="8" w:name="_Toc2524481"/>
+      <w:r>
+        <w:lastRenderedPageBreak/>
+        <w:t xml:space="preserve">Comment </w:t>
+      </w:r>
+      <w:r>
+        <w:t>supprimer</w:t>
+      </w:r>
+      <w:r>
+        <w:t xml:space="preserve"> une </w:t>
+      </w:r>
+      <w:r>
+        <w:t>application</w:t>
+      </w:r>
+      <w:r>
+        <w:t> ?</w:t>
+      </w:r>
+      <w:bookmarkEnd w:id="8"/>
+    </w:p>
+    <w:p/>
+    <w:p>
+      <w:r>
+        <w:t xml:space="preserve">Un administrateur peut accéder au parc d’applications via le menu présent à gauche de la page Web, qui est caché en accédant au site via un mobile, pour l’afficher un simple appui sur le bouton </w:t>
       </w:r>
       <w:r>
         <w:rPr>
           <w:noProof/>
         </w:rPr>
         <w:drawing>
-          <wp:inline distT="0" distB="0" distL="0" distR="0" wp14:anchorId="0E41DDD9" wp14:editId="0153F3A6">
-            <wp:extent cx="2531293" cy="3705382"/>
+          <wp:inline distT="0" distB="0" distL="0" distR="0" wp14:anchorId="075D5FF5" wp14:editId="2436E8D6">
+            <wp:extent cx="123825" cy="142875"/>
+            <wp:effectExtent l="0" t="0" r="9525" b="9525"/>
+            <wp:docPr id="97" name="Image 97"/>
+            <wp:cNvGraphicFramePr>
+              <a:graphicFrameLocks xmlns:a="http://schemas.openxmlformats.org/drawingml/2006/main" noChangeAspect="1"/>
+            </wp:cNvGraphicFramePr>
+            <a:graphic xmlns:a="http://schemas.openxmlformats.org/drawingml/2006/main">
+              <a:graphicData uri="http://schemas.openxmlformats.org/drawingml/2006/picture">
+                <pic:pic xmlns:pic="http://schemas.openxmlformats.org/drawingml/2006/picture">
+                  <pic:nvPicPr>
+                    <pic:cNvPr id="0" name="Image 19"/>
+                    <pic:cNvPicPr>
+                      <a:picLocks noChangeAspect="1" noChangeArrowheads="1"/>
+                    </pic:cNvPicPr>
+                  </pic:nvPicPr>
+                  <pic:blipFill>
+                    <a:blip r:embed="rId10">
+                      <a:extLst>
+                        <a:ext uri="{28A0092B-C50C-407E-A947-70E740481C1C}">
+                          <a14:useLocalDpi xmlns:a14="http://schemas.microsoft.com/office/drawing/2010/main" val="0"/>
+                        </a:ext>
+                      </a:extLst>
+                    </a:blip>
+                    <a:srcRect l="5269" t="2057" r="89838" b="94086"/>
+                    <a:stretch>
+                      <a:fillRect/>
+                    </a:stretch>
+                  </pic:blipFill>
+                  <pic:spPr bwMode="auto">
+                    <a:xfrm>
+                      <a:off x="0" y="0"/>
+                      <a:ext cx="123825" cy="142875"/>
+                    </a:xfrm>
+                    <a:prstGeom prst="rect">
+                      <a:avLst/>
+                    </a:prstGeom>
+                    <a:noFill/>
+                    <a:ln>
+                      <a:noFill/>
+                    </a:ln>
+                  </pic:spPr>
+                </pic:pic>
+              </a:graphicData>
+            </a:graphic>
+          </wp:inline>
+        </w:drawing>
+      </w:r>
+      <w:r>
+        <w:t xml:space="preserve"> présent dans le coin supérieur gauche du navigateur.</w:t>
+      </w:r>
+    </w:p>
+    <w:p>
+      <w:r>
+        <w:t>Dans ce menu plusieurs options sont possibles, afin d’accéder aux applications, un appui sur l’option « Applications » permet de visualiser les différentes applications constituant le parc. Sur cette nouvelle page, plusieurs applications sont affichées, il est possible pour un administrateur de supprimer n’importe quelle application. Pour les utilisateurs basique l’option n’est pas disponible.</w:t>
+      </w:r>
+    </w:p>
+    <w:p>
+      <w:r>
+        <w:t xml:space="preserve">Afin de supprimer </w:t>
+      </w:r>
+      <w:r>
+        <w:t>l’appli</w:t>
+      </w:r>
+      <w:r>
+        <w:t>c</w:t>
+      </w:r>
+      <w:r>
+        <w:t>ation</w:t>
+      </w:r>
+      <w:r>
+        <w:t xml:space="preserve">, l’administrateur doit sélectionner l’option </w:t>
+      </w:r>
+      <w:r>
+        <w:t>de suppression représenté par une icône de corbeille rouge</w:t>
+      </w:r>
+      <w:r>
+        <w:t>, cela supprimera l</w:t>
+      </w:r>
+      <w:r>
+        <w:t xml:space="preserve">’application </w:t>
+      </w:r>
+      <w:r>
+        <w:t>des données du site Web et ainsi elle ne sera plus apparente</w:t>
+      </w:r>
+      <w:r>
+        <w:t>,</w:t>
+      </w:r>
+      <w:r>
+        <w:t xml:space="preserve"> </w:t>
+      </w:r>
+      <w:r>
+        <w:t>par la même occasion tous les scripts pour lancer, arrêter et mettre à jour l’application seront supprimés</w:t>
+      </w:r>
+      <w:r>
+        <w:t>.</w:t>
+      </w:r>
+    </w:p>
+    <w:p/>
+    <w:p>
+      <w:pPr>
+        <w:jc w:val="center"/>
+      </w:pPr>
+      <w:r>
+        <w:rPr>
+          <w:noProof/>
+        </w:rPr>
+        <w:drawing>
+          <wp:inline distT="0" distB="0" distL="0" distR="0" wp14:anchorId="73474FA0" wp14:editId="01D90762">
+            <wp:extent cx="2531292" cy="3705380"/>
+            <wp:effectExtent l="0" t="0" r="2540" b="0"/>
+            <wp:docPr id="6" name="Image 6"/>
+            <wp:cNvGraphicFramePr>
+              <a:graphicFrameLocks xmlns:a="http://schemas.openxmlformats.org/drawingml/2006/main" noChangeAspect="1"/>
+            </wp:cNvGraphicFramePr>
+            <a:graphic xmlns:a="http://schemas.openxmlformats.org/drawingml/2006/main">
+              <a:graphicData uri="http://schemas.openxmlformats.org/drawingml/2006/picture">
+                <pic:pic xmlns:pic="http://schemas.openxmlformats.org/drawingml/2006/picture">
+                  <pic:nvPicPr>
+                    <pic:cNvPr id="0" name="Picture 1"/>
+                    <pic:cNvPicPr>
+                      <a:picLocks noChangeAspect="1" noChangeArrowheads="1"/>
+                    </pic:cNvPicPr>
+                  </pic:nvPicPr>
+                  <pic:blipFill>
+                    <a:blip r:embed="rId17">
+                      <a:extLst>
+                        <a:ext uri="{28A0092B-C50C-407E-A947-70E740481C1C}">
+                          <a14:useLocalDpi xmlns:a14="http://schemas.microsoft.com/office/drawing/2010/main" val="0"/>
+                        </a:ext>
+                      </a:extLst>
+                    </a:blip>
+                    <a:stretch>
+                      <a:fillRect/>
+                    </a:stretch>
+                  </pic:blipFill>
+                  <pic:spPr bwMode="auto">
+                    <a:xfrm>
+                      <a:off x="0" y="0"/>
+                      <a:ext cx="2531292" cy="3705380"/>
+                    </a:xfrm>
+                    <a:prstGeom prst="rect">
+                      <a:avLst/>
+                    </a:prstGeom>
+                    <a:noFill/>
+                    <a:ln>
+                      <a:noFill/>
+                    </a:ln>
+                  </pic:spPr>
+                </pic:pic>
+              </a:graphicData>
+            </a:graphic>
+          </wp:inline>
+        </w:drawing>
+      </w:r>
+      <w:r>
+        <w:t xml:space="preserve">   </w:t>
+      </w:r>
+      <w:r>
+        <w:rPr>
+          <w:noProof/>
+        </w:rPr>
+        <w:drawing>
+          <wp:inline distT="0" distB="0" distL="0" distR="0" wp14:anchorId="0E41DDD9" wp14:editId="69E796B7">
+            <wp:extent cx="2531292" cy="3705382"/>
             <wp:effectExtent l="0" t="0" r="2540" b="0"/>
             <wp:docPr id="7" name="Image 7"/>
             <wp:cNvGraphicFramePr>
@@ -3006,97 +3779,7 @@
                     </pic:cNvPicPr>
                   </pic:nvPicPr>
                   <pic:blipFill>
-                    <a:blip r:embed="rId13">
-                      <a:extLst>
-                        <a:ext uri="{28A0092B-C50C-407E-A947-70E740481C1C}">
-                          <a14:useLocalDpi xmlns:a14="http://schemas.microsoft.com/office/drawing/2010/main" val="0"/>
-                        </a:ext>
-                      </a:extLst>
-                    </a:blip>
-                    <a:stretch>
-                      <a:fillRect/>
-                    </a:stretch>
-                  </pic:blipFill>
-                  <pic:spPr bwMode="auto">
-                    <a:xfrm>
-                      <a:off x="0" y="0"/>
-                      <a:ext cx="2531293" cy="3705382"/>
-                    </a:xfrm>
-                    <a:prstGeom prst="rect">
-                      <a:avLst/>
-                    </a:prstGeom>
-                    <a:noFill/>
-                    <a:ln>
-                      <a:noFill/>
-                    </a:ln>
-                  </pic:spPr>
-                </pic:pic>
-              </a:graphicData>
-            </a:graphic>
-          </wp:inline>
-        </w:drawing>
-      </w:r>
-    </w:p>
-    <w:p/>
-    <w:p>
-      <w:pPr>
-        <w:jc w:val="left"/>
-      </w:pPr>
-      <w:r>
-        <w:br w:type="page"/>
-      </w:r>
-    </w:p>
-    <w:p>
-      <w:pPr>
-        <w:pStyle w:val="Titre1"/>
-      </w:pPr>
-      <w:bookmarkStart w:id="9" w:name="_Toc2368941"/>
-      <w:r>
-        <w:lastRenderedPageBreak/>
-        <w:t xml:space="preserve">Comment </w:t>
-      </w:r>
-      <w:r>
-        <w:t>lancer</w:t>
-      </w:r>
-      <w:r>
-        <w:t xml:space="preserve"> une </w:t>
-      </w:r>
-      <w:r>
-        <w:t>application en mode simple</w:t>
-      </w:r>
-      <w:r>
-        <w:t> ?</w:t>
-      </w:r>
-      <w:bookmarkEnd w:id="9"/>
-    </w:p>
-    <w:p/>
-    <w:p>
-      <w:pPr>
-        <w:jc w:val="center"/>
-      </w:pPr>
-      <w:r>
-        <w:rPr>
-          <w:noProof/>
-        </w:rPr>
-        <w:drawing>
-          <wp:inline distT="0" distB="0" distL="0" distR="0" wp14:anchorId="5DAEFF6E" wp14:editId="1D8A1A08">
-            <wp:extent cx="2531292" cy="3705382"/>
-            <wp:effectExtent l="0" t="0" r="2540" b="0"/>
-            <wp:docPr id="8" name="Image 8"/>
-            <wp:cNvGraphicFramePr>
-              <a:graphicFrameLocks xmlns:a="http://schemas.openxmlformats.org/drawingml/2006/main" noChangeAspect="1"/>
-            </wp:cNvGraphicFramePr>
-            <a:graphic xmlns:a="http://schemas.openxmlformats.org/drawingml/2006/main">
-              <a:graphicData uri="http://schemas.openxmlformats.org/drawingml/2006/picture">
-                <pic:pic xmlns:pic="http://schemas.openxmlformats.org/drawingml/2006/picture">
-                  <pic:nvPicPr>
-                    <pic:cNvPr id="0" name="Picture 1"/>
-                    <pic:cNvPicPr>
-                      <a:picLocks noChangeAspect="1" noChangeArrowheads="1"/>
-                    </pic:cNvPicPr>
-                  </pic:nvPicPr>
-                  <pic:blipFill>
-                    <a:blip r:embed="rId10">
+                    <a:blip r:embed="rId20">
                       <a:extLst>
                         <a:ext uri="{28A0092B-C50C-407E-A947-70E740481C1C}">
                           <a14:useLocalDpi xmlns:a14="http://schemas.microsoft.com/office/drawing/2010/main" val="0"/>
@@ -3126,16 +3809,223 @@
           </wp:inline>
         </w:drawing>
       </w:r>
-      <w:r>
-        <w:t xml:space="preserve">   </w:t>
+    </w:p>
+    <w:p/>
+    <w:p>
+      <w:pPr>
+        <w:jc w:val="left"/>
+      </w:pPr>
+      <w:r>
+        <w:br w:type="page"/>
+      </w:r>
+    </w:p>
+    <w:p>
+      <w:pPr>
+        <w:pStyle w:val="Titre1"/>
+      </w:pPr>
+      <w:bookmarkStart w:id="9" w:name="_Toc2524482"/>
+      <w:r>
+        <w:lastRenderedPageBreak/>
+        <w:t xml:space="preserve">Comment </w:t>
+      </w:r>
+      <w:r>
+        <w:t>lancer</w:t>
+      </w:r>
+      <w:r>
+        <w:t xml:space="preserve"> une </w:t>
+      </w:r>
+      <w:r>
+        <w:t>application en mode simple</w:t>
+      </w:r>
+      <w:r>
+        <w:t> ?</w:t>
+      </w:r>
+      <w:bookmarkEnd w:id="9"/>
+    </w:p>
+    <w:p/>
+    <w:p>
+      <w:r>
+        <w:t xml:space="preserve">Un administrateur peut accéder au parc d’applications via le menu présent à gauche de la page Web, qui est caché en accédant au site via un mobile, pour l’afficher un simple appui sur le bouton </w:t>
       </w:r>
       <w:r>
         <w:rPr>
           <w:noProof/>
         </w:rPr>
         <w:drawing>
-          <wp:inline distT="0" distB="0" distL="0" distR="0" wp14:anchorId="561578D3" wp14:editId="367E2D50">
-            <wp:extent cx="2531293" cy="3705382"/>
+          <wp:inline distT="0" distB="0" distL="0" distR="0" wp14:anchorId="48CD22B5" wp14:editId="00B95D0A">
+            <wp:extent cx="123825" cy="142875"/>
+            <wp:effectExtent l="0" t="0" r="9525" b="9525"/>
+            <wp:docPr id="98" name="Image 98"/>
+            <wp:cNvGraphicFramePr>
+              <a:graphicFrameLocks xmlns:a="http://schemas.openxmlformats.org/drawingml/2006/main" noChangeAspect="1"/>
+            </wp:cNvGraphicFramePr>
+            <a:graphic xmlns:a="http://schemas.openxmlformats.org/drawingml/2006/main">
+              <a:graphicData uri="http://schemas.openxmlformats.org/drawingml/2006/picture">
+                <pic:pic xmlns:pic="http://schemas.openxmlformats.org/drawingml/2006/picture">
+                  <pic:nvPicPr>
+                    <pic:cNvPr id="0" name="Image 19"/>
+                    <pic:cNvPicPr>
+                      <a:picLocks noChangeAspect="1" noChangeArrowheads="1"/>
+                    </pic:cNvPicPr>
+                  </pic:nvPicPr>
+                  <pic:blipFill>
+                    <a:blip r:embed="rId10">
+                      <a:extLst>
+                        <a:ext uri="{28A0092B-C50C-407E-A947-70E740481C1C}">
+                          <a14:useLocalDpi xmlns:a14="http://schemas.microsoft.com/office/drawing/2010/main" val="0"/>
+                        </a:ext>
+                      </a:extLst>
+                    </a:blip>
+                    <a:srcRect l="5269" t="2057" r="89838" b="94086"/>
+                    <a:stretch>
+                      <a:fillRect/>
+                    </a:stretch>
+                  </pic:blipFill>
+                  <pic:spPr bwMode="auto">
+                    <a:xfrm>
+                      <a:off x="0" y="0"/>
+                      <a:ext cx="123825" cy="142875"/>
+                    </a:xfrm>
+                    <a:prstGeom prst="rect">
+                      <a:avLst/>
+                    </a:prstGeom>
+                    <a:noFill/>
+                    <a:ln>
+                      <a:noFill/>
+                    </a:ln>
+                  </pic:spPr>
+                </pic:pic>
+              </a:graphicData>
+            </a:graphic>
+          </wp:inline>
+        </w:drawing>
+      </w:r>
+      <w:r>
+        <w:t xml:space="preserve"> présent dans le coin supérieur gauche du navigateur.</w:t>
+      </w:r>
+    </w:p>
+    <w:p>
+      <w:r>
+        <w:t>Dans ce menu plusieurs options sont possibles, afin d’accéder aux applications, un appui sur l’option « Applications » permet de visualiser les différentes applications constituant le parc. Sur cette nouvelle page, plusieurs applications sont affichées, il est possible pour un administrateur de démarrer n’importe quelle application qui n’est pas en cours d’</w:t>
+      </w:r>
+      <w:r>
+        <w:t>exécution</w:t>
+      </w:r>
+      <w:r>
+        <w:t>. Pour les utilisateurs basique l’option n’est pas disponible.</w:t>
+      </w:r>
+    </w:p>
+    <w:p>
+      <w:r>
+        <w:t xml:space="preserve">Afin de </w:t>
+      </w:r>
+      <w:r>
+        <w:t>démarrer une application en mode simple</w:t>
+      </w:r>
+      <w:r>
+        <w:t xml:space="preserve">, l’administrateur doit sélectionner l’option de </w:t>
+      </w:r>
+      <w:r>
+        <w:t>démarrage</w:t>
+      </w:r>
+      <w:r>
+        <w:t xml:space="preserve"> représenté par un</w:t>
+      </w:r>
+      <w:r>
+        <w:t xml:space="preserve"> bouton « Play »</w:t>
+      </w:r>
+      <w:r>
+        <w:t xml:space="preserve">, cela </w:t>
+      </w:r>
+      <w:r>
+        <w:t xml:space="preserve">exécutera le script de lancement </w:t>
+      </w:r>
+      <w:r>
+        <w:t>et le statut de l’application passera au vert. S</w:t>
+      </w:r>
+      <w:r>
+        <w:t xml:space="preserve">i l’application doit s’arrêter pour une quelconque raison, elle ne sera pas </w:t>
+      </w:r>
+      <w:r>
+        <w:t>relancée</w:t>
+      </w:r>
+      <w:r>
+        <w:t>, son statut repassera au rouge</w:t>
+      </w:r>
+      <w:r>
+        <w:t>.</w:t>
+      </w:r>
+      <w:r>
+        <w:t xml:space="preserve"> Par la suite, le script d’arrêt sera exécuté afin de couper correctement l’application.</w:t>
+      </w:r>
+    </w:p>
+    <w:p/>
+    <w:p>
+      <w:pPr>
+        <w:jc w:val="center"/>
+      </w:pPr>
+      <w:r>
+        <w:rPr>
+          <w:noProof/>
+        </w:rPr>
+        <w:drawing>
+          <wp:inline distT="0" distB="0" distL="0" distR="0" wp14:anchorId="5DAEFF6E" wp14:editId="190723A9">
+            <wp:extent cx="2531292" cy="3705380"/>
+            <wp:effectExtent l="0" t="0" r="2540" b="0"/>
+            <wp:docPr id="8" name="Image 8"/>
+            <wp:cNvGraphicFramePr>
+              <a:graphicFrameLocks xmlns:a="http://schemas.openxmlformats.org/drawingml/2006/main" noChangeAspect="1"/>
+            </wp:cNvGraphicFramePr>
+            <a:graphic xmlns:a="http://schemas.openxmlformats.org/drawingml/2006/main">
+              <a:graphicData uri="http://schemas.openxmlformats.org/drawingml/2006/picture">
+                <pic:pic xmlns:pic="http://schemas.openxmlformats.org/drawingml/2006/picture">
+                  <pic:nvPicPr>
+                    <pic:cNvPr id="0" name="Picture 1"/>
+                    <pic:cNvPicPr>
+                      <a:picLocks noChangeAspect="1" noChangeArrowheads="1"/>
+                    </pic:cNvPicPr>
+                  </pic:nvPicPr>
+                  <pic:blipFill>
+                    <a:blip r:embed="rId17">
+                      <a:extLst>
+                        <a:ext uri="{28A0092B-C50C-407E-A947-70E740481C1C}">
+                          <a14:useLocalDpi xmlns:a14="http://schemas.microsoft.com/office/drawing/2010/main" val="0"/>
+                        </a:ext>
+                      </a:extLst>
+                    </a:blip>
+                    <a:stretch>
+                      <a:fillRect/>
+                    </a:stretch>
+                  </pic:blipFill>
+                  <pic:spPr bwMode="auto">
+                    <a:xfrm>
+                      <a:off x="0" y="0"/>
+                      <a:ext cx="2531292" cy="3705380"/>
+                    </a:xfrm>
+                    <a:prstGeom prst="rect">
+                      <a:avLst/>
+                    </a:prstGeom>
+                    <a:noFill/>
+                    <a:ln>
+                      <a:noFill/>
+                    </a:ln>
+                  </pic:spPr>
+                </pic:pic>
+              </a:graphicData>
+            </a:graphic>
+          </wp:inline>
+        </w:drawing>
+      </w:r>
+      <w:r>
+        <w:t xml:space="preserve">   </w:t>
+      </w:r>
+      <w:r>
+        <w:rPr>
+          <w:noProof/>
+        </w:rPr>
+        <w:drawing>
+          <wp:inline distT="0" distB="0" distL="0" distR="0" wp14:anchorId="561578D3" wp14:editId="275C2E47">
+            <wp:extent cx="2531292" cy="3705382"/>
             <wp:effectExtent l="0" t="0" r="2540" b="0"/>
             <wp:docPr id="9" name="Image 9"/>
             <wp:cNvGraphicFramePr>
@@ -3151,85 +4041,7 @@
                     </pic:cNvPicPr>
                   </pic:nvPicPr>
                   <pic:blipFill>
-                    <a:blip r:embed="rId13">
-                      <a:extLst>
-                        <a:ext uri="{28A0092B-C50C-407E-A947-70E740481C1C}">
-                          <a14:useLocalDpi xmlns:a14="http://schemas.microsoft.com/office/drawing/2010/main" val="0"/>
-                        </a:ext>
-                      </a:extLst>
-                    </a:blip>
-                    <a:stretch>
-                      <a:fillRect/>
-                    </a:stretch>
-                  </pic:blipFill>
-                  <pic:spPr bwMode="auto">
-                    <a:xfrm>
-                      <a:off x="0" y="0"/>
-                      <a:ext cx="2531293" cy="3705382"/>
-                    </a:xfrm>
-                    <a:prstGeom prst="rect">
-                      <a:avLst/>
-                    </a:prstGeom>
-                    <a:noFill/>
-                    <a:ln>
-                      <a:noFill/>
-                    </a:ln>
-                  </pic:spPr>
-                </pic:pic>
-              </a:graphicData>
-            </a:graphic>
-          </wp:inline>
-        </w:drawing>
-      </w:r>
-    </w:p>
-    <w:p/>
-    <w:p>
-      <w:pPr>
-        <w:jc w:val="left"/>
-      </w:pPr>
-      <w:r>
-        <w:br w:type="page"/>
-      </w:r>
-    </w:p>
-    <w:p>
-      <w:pPr>
-        <w:pStyle w:val="Titre1"/>
-      </w:pPr>
-      <w:bookmarkStart w:id="10" w:name="_Toc2368942"/>
-      <w:r>
-        <w:lastRenderedPageBreak/>
-        <w:t>Comment lancer une application en mode auto-run ?</w:t>
-      </w:r>
-      <w:bookmarkEnd w:id="10"/>
-    </w:p>
-    <w:p/>
-    <w:p>
-      <w:pPr>
-        <w:jc w:val="center"/>
-      </w:pPr>
-      <w:r>
-        <w:rPr>
-          <w:noProof/>
-        </w:rPr>
-        <w:drawing>
-          <wp:inline distT="0" distB="0" distL="0" distR="0" wp14:anchorId="2599EA39" wp14:editId="1CBB4CB3">
-            <wp:extent cx="2531292" cy="3705382"/>
-            <wp:effectExtent l="0" t="0" r="2540" b="0"/>
-            <wp:docPr id="10" name="Image 10"/>
-            <wp:cNvGraphicFramePr>
-              <a:graphicFrameLocks xmlns:a="http://schemas.openxmlformats.org/drawingml/2006/main" noChangeAspect="1"/>
-            </wp:cNvGraphicFramePr>
-            <a:graphic xmlns:a="http://schemas.openxmlformats.org/drawingml/2006/main">
-              <a:graphicData uri="http://schemas.openxmlformats.org/drawingml/2006/picture">
-                <pic:pic xmlns:pic="http://schemas.openxmlformats.org/drawingml/2006/picture">
-                  <pic:nvPicPr>
-                    <pic:cNvPr id="0" name="Picture 1"/>
-                    <pic:cNvPicPr>
-                      <a:picLocks noChangeAspect="1" noChangeArrowheads="1"/>
-                    </pic:cNvPicPr>
-                  </pic:nvPicPr>
-                  <pic:blipFill>
-                    <a:blip r:embed="rId10">
+                    <a:blip r:embed="rId21">
                       <a:extLst>
                         <a:ext uri="{28A0092B-C50C-407E-A947-70E740481C1C}">
                           <a14:useLocalDpi xmlns:a14="http://schemas.microsoft.com/office/drawing/2010/main" val="0"/>
@@ -3259,16 +4071,229 @@
           </wp:inline>
         </w:drawing>
       </w:r>
-      <w:r>
-        <w:t xml:space="preserve">   </w:t>
+    </w:p>
+    <w:p/>
+    <w:p>
+      <w:pPr>
+        <w:jc w:val="left"/>
+      </w:pPr>
+      <w:r>
+        <w:br w:type="page"/>
+      </w:r>
+    </w:p>
+    <w:p>
+      <w:pPr>
+        <w:pStyle w:val="Titre1"/>
+      </w:pPr>
+      <w:bookmarkStart w:id="10" w:name="_Toc2524483"/>
+      <w:r>
+        <w:lastRenderedPageBreak/>
+        <w:t>Comment lancer une application en mode auto-run ?</w:t>
+      </w:r>
+      <w:bookmarkEnd w:id="10"/>
+    </w:p>
+    <w:p/>
+    <w:p>
+      <w:r>
+        <w:t xml:space="preserve">Un administrateur peut accéder au parc d’applications via le menu présent à gauche de la page Web, qui est caché en accédant au site via un mobile, pour l’afficher un simple appui sur le bouton </w:t>
       </w:r>
       <w:r>
         <w:rPr>
           <w:noProof/>
         </w:rPr>
         <w:drawing>
-          <wp:inline distT="0" distB="0" distL="0" distR="0" wp14:anchorId="587A2726" wp14:editId="44531CB1">
-            <wp:extent cx="2531293" cy="3705382"/>
+          <wp:inline distT="0" distB="0" distL="0" distR="0" wp14:anchorId="48A03847" wp14:editId="459BE704">
+            <wp:extent cx="123825" cy="142875"/>
+            <wp:effectExtent l="0" t="0" r="9525" b="9525"/>
+            <wp:docPr id="99" name="Image 99"/>
+            <wp:cNvGraphicFramePr>
+              <a:graphicFrameLocks xmlns:a="http://schemas.openxmlformats.org/drawingml/2006/main" noChangeAspect="1"/>
+            </wp:cNvGraphicFramePr>
+            <a:graphic xmlns:a="http://schemas.openxmlformats.org/drawingml/2006/main">
+              <a:graphicData uri="http://schemas.openxmlformats.org/drawingml/2006/picture">
+                <pic:pic xmlns:pic="http://schemas.openxmlformats.org/drawingml/2006/picture">
+                  <pic:nvPicPr>
+                    <pic:cNvPr id="0" name="Image 19"/>
+                    <pic:cNvPicPr>
+                      <a:picLocks noChangeAspect="1" noChangeArrowheads="1"/>
+                    </pic:cNvPicPr>
+                  </pic:nvPicPr>
+                  <pic:blipFill>
+                    <a:blip r:embed="rId10">
+                      <a:extLst>
+                        <a:ext uri="{28A0092B-C50C-407E-A947-70E740481C1C}">
+                          <a14:useLocalDpi xmlns:a14="http://schemas.microsoft.com/office/drawing/2010/main" val="0"/>
+                        </a:ext>
+                      </a:extLst>
+                    </a:blip>
+                    <a:srcRect l="5269" t="2057" r="89838" b="94086"/>
+                    <a:stretch>
+                      <a:fillRect/>
+                    </a:stretch>
+                  </pic:blipFill>
+                  <pic:spPr bwMode="auto">
+                    <a:xfrm>
+                      <a:off x="0" y="0"/>
+                      <a:ext cx="123825" cy="142875"/>
+                    </a:xfrm>
+                    <a:prstGeom prst="rect">
+                      <a:avLst/>
+                    </a:prstGeom>
+                    <a:noFill/>
+                    <a:ln>
+                      <a:noFill/>
+                    </a:ln>
+                  </pic:spPr>
+                </pic:pic>
+              </a:graphicData>
+            </a:graphic>
+          </wp:inline>
+        </w:drawing>
+      </w:r>
+      <w:r>
+        <w:t xml:space="preserve"> présent dans le coin supérieur gauche du navigateur.</w:t>
+      </w:r>
+    </w:p>
+    <w:p>
+      <w:r>
+        <w:t>Dans ce menu plusieurs options sont possibles, afin d’accéder aux applications, un appui sur l’option « Applications » permet de visualiser les différentes applications constituant le parc. Sur cette nouvelle page, plusieurs applications sont affichées, il est possible pour un administrateur de démarrer n’importe quelle application qui n’est pas en cours d’exécution. Pour les utilisateurs basique l’option n’est pas disponible.</w:t>
+      </w:r>
+    </w:p>
+    <w:p>
+      <w:r>
+        <w:t xml:space="preserve">Afin de démarrer une application en mode </w:t>
+      </w:r>
+      <w:r>
+        <w:t>auto-run</w:t>
+      </w:r>
+      <w:r>
+        <w:t>, l’administrateur doit sélectionner l’option de démarrage représenté par un</w:t>
+      </w:r>
+      <w:r>
+        <w:t xml:space="preserve">e icône </w:t>
+      </w:r>
+      <w:r>
+        <w:t xml:space="preserve">constitué de </w:t>
+      </w:r>
+      <w:r>
+        <w:t>deux flèches vertes</w:t>
+      </w:r>
+      <w:r>
+        <w:t xml:space="preserve"> qui forme une boucle</w:t>
+      </w:r>
+      <w:r>
+        <w:t>, cela exécutera le script de lancement et le statut de l’application passera au vert. Si l’application doit s’arrêter pour une quelconque raison, elle sera relancée</w:t>
+      </w:r>
+      <w:r>
+        <w:t xml:space="preserve"> et ceci jusqu’à son troisième redémarrage, par la suite si cela </w:t>
+      </w:r>
+      <w:r>
+        <w:t>un arrêt resurgi</w:t>
+      </w:r>
+      <w:r>
+        <w:t xml:space="preserve">, l’application est </w:t>
+      </w:r>
+      <w:r>
+        <w:t>arrêtée</w:t>
+      </w:r>
+      <w:r>
+        <w:t xml:space="preserve"> et </w:t>
+      </w:r>
+      <w:r>
+        <w:t xml:space="preserve">elle </w:t>
+      </w:r>
+      <w:r>
+        <w:t>n</w:t>
+      </w:r>
+      <w:r>
+        <w:t>e sera</w:t>
+      </w:r>
+      <w:r>
+        <w:t xml:space="preserve"> plus relancée</w:t>
+      </w:r>
+      <w:r>
+        <w:t xml:space="preserve"> automatiquement</w:t>
+      </w:r>
+      <w:r>
+        <w:t>, son statut repassera au rouge</w:t>
+      </w:r>
+      <w:r>
+        <w:t>.</w:t>
+      </w:r>
+      <w:r>
+        <w:t xml:space="preserve"> </w:t>
+      </w:r>
+      <w:r>
+        <w:t>Par la suite, le script d’arrêt sera exécuté afin de couper correctement l’application.</w:t>
+      </w:r>
+    </w:p>
+    <w:p/>
+    <w:p>
+      <w:pPr>
+        <w:jc w:val="center"/>
+      </w:pPr>
+      <w:r>
+        <w:rPr>
+          <w:noProof/>
+        </w:rPr>
+        <w:drawing>
+          <wp:inline distT="0" distB="0" distL="0" distR="0" wp14:anchorId="2599EA39" wp14:editId="42333ACF">
+            <wp:extent cx="2531292" cy="3705380"/>
+            <wp:effectExtent l="0" t="0" r="2540" b="0"/>
+            <wp:docPr id="10" name="Image 10"/>
+            <wp:cNvGraphicFramePr>
+              <a:graphicFrameLocks xmlns:a="http://schemas.openxmlformats.org/drawingml/2006/main" noChangeAspect="1"/>
+            </wp:cNvGraphicFramePr>
+            <a:graphic xmlns:a="http://schemas.openxmlformats.org/drawingml/2006/main">
+              <a:graphicData uri="http://schemas.openxmlformats.org/drawingml/2006/picture">
+                <pic:pic xmlns:pic="http://schemas.openxmlformats.org/drawingml/2006/picture">
+                  <pic:nvPicPr>
+                    <pic:cNvPr id="0" name="Picture 1"/>
+                    <pic:cNvPicPr>
+                      <a:picLocks noChangeAspect="1" noChangeArrowheads="1"/>
+                    </pic:cNvPicPr>
+                  </pic:nvPicPr>
+                  <pic:blipFill>
+                    <a:blip r:embed="rId17">
+                      <a:extLst>
+                        <a:ext uri="{28A0092B-C50C-407E-A947-70E740481C1C}">
+                          <a14:useLocalDpi xmlns:a14="http://schemas.microsoft.com/office/drawing/2010/main" val="0"/>
+                        </a:ext>
+                      </a:extLst>
+                    </a:blip>
+                    <a:stretch>
+                      <a:fillRect/>
+                    </a:stretch>
+                  </pic:blipFill>
+                  <pic:spPr bwMode="auto">
+                    <a:xfrm>
+                      <a:off x="0" y="0"/>
+                      <a:ext cx="2531292" cy="3705380"/>
+                    </a:xfrm>
+                    <a:prstGeom prst="rect">
+                      <a:avLst/>
+                    </a:prstGeom>
+                    <a:noFill/>
+                    <a:ln>
+                      <a:noFill/>
+                    </a:ln>
+                  </pic:spPr>
+                </pic:pic>
+              </a:graphicData>
+            </a:graphic>
+          </wp:inline>
+        </w:drawing>
+      </w:r>
+      <w:r>
+        <w:t xml:space="preserve">   </w:t>
+      </w:r>
+      <w:r>
+        <w:rPr>
+          <w:noProof/>
+        </w:rPr>
+        <w:drawing>
+          <wp:inline distT="0" distB="0" distL="0" distR="0" wp14:anchorId="587A2726" wp14:editId="116D43ED">
+            <wp:extent cx="2531292" cy="3705382"/>
             <wp:effectExtent l="0" t="0" r="2540" b="0"/>
             <wp:docPr id="11" name="Image 11"/>
             <wp:cNvGraphicFramePr>
@@ -3284,85 +4309,7 @@
                     </pic:cNvPicPr>
                   </pic:nvPicPr>
                   <pic:blipFill>
-                    <a:blip r:embed="rId13">
-                      <a:extLst>
-                        <a:ext uri="{28A0092B-C50C-407E-A947-70E740481C1C}">
-                          <a14:useLocalDpi xmlns:a14="http://schemas.microsoft.com/office/drawing/2010/main" val="0"/>
-                        </a:ext>
-                      </a:extLst>
-                    </a:blip>
-                    <a:stretch>
-                      <a:fillRect/>
-                    </a:stretch>
-                  </pic:blipFill>
-                  <pic:spPr bwMode="auto">
-                    <a:xfrm>
-                      <a:off x="0" y="0"/>
-                      <a:ext cx="2531293" cy="3705382"/>
-                    </a:xfrm>
-                    <a:prstGeom prst="rect">
-                      <a:avLst/>
-                    </a:prstGeom>
-                    <a:noFill/>
-                    <a:ln>
-                      <a:noFill/>
-                    </a:ln>
-                  </pic:spPr>
-                </pic:pic>
-              </a:graphicData>
-            </a:graphic>
-          </wp:inline>
-        </w:drawing>
-      </w:r>
-    </w:p>
-    <w:p/>
-    <w:p>
-      <w:pPr>
-        <w:jc w:val="left"/>
-      </w:pPr>
-      <w:r>
-        <w:br w:type="page"/>
-      </w:r>
-    </w:p>
-    <w:p>
-      <w:pPr>
-        <w:pStyle w:val="Titre1"/>
-      </w:pPr>
-      <w:bookmarkStart w:id="11" w:name="_Toc2368943"/>
-      <w:r>
-        <w:lastRenderedPageBreak/>
-        <w:t>Comment arrêter une application ?</w:t>
-      </w:r>
-      <w:bookmarkEnd w:id="11"/>
-    </w:p>
-    <w:p/>
-    <w:p>
-      <w:pPr>
-        <w:jc w:val="center"/>
-      </w:pPr>
-      <w:r>
-        <w:rPr>
-          <w:noProof/>
-        </w:rPr>
-        <w:drawing>
-          <wp:inline distT="0" distB="0" distL="0" distR="0" wp14:anchorId="353C965F" wp14:editId="70619433">
-            <wp:extent cx="2531292" cy="3705382"/>
-            <wp:effectExtent l="0" t="0" r="2540" b="0"/>
-            <wp:docPr id="16" name="Image 16"/>
-            <wp:cNvGraphicFramePr>
-              <a:graphicFrameLocks xmlns:a="http://schemas.openxmlformats.org/drawingml/2006/main" noChangeAspect="1"/>
-            </wp:cNvGraphicFramePr>
-            <a:graphic xmlns:a="http://schemas.openxmlformats.org/drawingml/2006/main">
-              <a:graphicData uri="http://schemas.openxmlformats.org/drawingml/2006/picture">
-                <pic:pic xmlns:pic="http://schemas.openxmlformats.org/drawingml/2006/picture">
-                  <pic:nvPicPr>
-                    <pic:cNvPr id="0" name="Picture 1"/>
-                    <pic:cNvPicPr>
-                      <a:picLocks noChangeAspect="1" noChangeArrowheads="1"/>
-                    </pic:cNvPicPr>
-                  </pic:nvPicPr>
-                  <pic:blipFill>
-                    <a:blip r:embed="rId10">
+                    <a:blip r:embed="rId22">
                       <a:extLst>
                         <a:ext uri="{28A0092B-C50C-407E-A947-70E740481C1C}">
                           <a14:useLocalDpi xmlns:a14="http://schemas.microsoft.com/office/drawing/2010/main" val="0"/>
@@ -3392,18 +4339,47 @@
           </wp:inline>
         </w:drawing>
       </w:r>
-      <w:r>
-        <w:t xml:space="preserve">   </w:t>
+    </w:p>
+    <w:p/>
+    <w:p>
+      <w:pPr>
+        <w:jc w:val="left"/>
+      </w:pPr>
+      <w:r>
+        <w:br w:type="page"/>
+      </w:r>
+    </w:p>
+    <w:p>
+      <w:pPr>
+        <w:pStyle w:val="Titre1"/>
+      </w:pPr>
+      <w:bookmarkStart w:id="11" w:name="_Toc2524484"/>
+      <w:r>
+        <w:lastRenderedPageBreak/>
+        <w:t xml:space="preserve">Comment </w:t>
+      </w:r>
+      <w:r>
+        <w:t>redémarrer</w:t>
+      </w:r>
+      <w:r>
+        <w:t xml:space="preserve"> une application ?</w:t>
+      </w:r>
+      <w:bookmarkEnd w:id="11"/>
+    </w:p>
+    <w:p/>
+    <w:p>
+      <w:r>
+        <w:t xml:space="preserve">Un administrateur peut accéder au parc d’applications via le menu présent à gauche de la page Web, qui est caché en accédant au site via un mobile, pour l’afficher un simple appui sur le bouton </w:t>
       </w:r>
       <w:r>
         <w:rPr>
           <w:noProof/>
         </w:rPr>
         <w:drawing>
-          <wp:inline distT="0" distB="0" distL="0" distR="0" wp14:anchorId="6A7F52A0" wp14:editId="2D6BB73A">
-            <wp:extent cx="2531293" cy="3705382"/>
-            <wp:effectExtent l="0" t="0" r="2540" b="0"/>
-            <wp:docPr id="17" name="Image 17"/>
+          <wp:inline distT="0" distB="0" distL="0" distR="0" wp14:anchorId="4C0AA83B" wp14:editId="4FE4AEEF">
+            <wp:extent cx="123825" cy="142875"/>
+            <wp:effectExtent l="0" t="0" r="9525" b="9525"/>
+            <wp:docPr id="102" name="Image 102"/>
             <wp:cNvGraphicFramePr>
               <a:graphicFrameLocks xmlns:a="http://schemas.openxmlformats.org/drawingml/2006/main" noChangeAspect="1"/>
             </wp:cNvGraphicFramePr>
@@ -3411,19 +4387,20 @@
               <a:graphicData uri="http://schemas.openxmlformats.org/drawingml/2006/picture">
                 <pic:pic xmlns:pic="http://schemas.openxmlformats.org/drawingml/2006/picture">
                   <pic:nvPicPr>
-                    <pic:cNvPr id="0" name="Picture 1"/>
+                    <pic:cNvPr id="0" name="Image 19"/>
                     <pic:cNvPicPr>
                       <a:picLocks noChangeAspect="1" noChangeArrowheads="1"/>
                     </pic:cNvPicPr>
                   </pic:nvPicPr>
                   <pic:blipFill>
-                    <a:blip r:embed="rId13">
+                    <a:blip r:embed="rId10">
                       <a:extLst>
                         <a:ext uri="{28A0092B-C50C-407E-A947-70E740481C1C}">
                           <a14:useLocalDpi xmlns:a14="http://schemas.microsoft.com/office/drawing/2010/main" val="0"/>
                         </a:ext>
                       </a:extLst>
                     </a:blip>
+                    <a:srcRect l="5269" t="2057" r="89838" b="94086"/>
                     <a:stretch>
                       <a:fillRect/>
                     </a:stretch>
@@ -3431,7 +4408,7 @@
                   <pic:spPr bwMode="auto">
                     <a:xfrm>
                       <a:off x="0" y="0"/>
-                      <a:ext cx="2531293" cy="3705382"/>
+                      <a:ext cx="123825" cy="142875"/>
                     </a:xfrm>
                     <a:prstGeom prst="rect">
                       <a:avLst/>
@@ -3447,26 +4424,67 @@
           </wp:inline>
         </w:drawing>
       </w:r>
-    </w:p>
-    <w:p/>
-    <w:p>
-      <w:pPr>
-        <w:jc w:val="left"/>
-      </w:pPr>
-      <w:r>
-        <w:br w:type="page"/>
+      <w:r>
+        <w:t xml:space="preserve"> présent dans le coin supérieur gauche du navigateur.</w:t>
       </w:r>
     </w:p>
     <w:p>
-      <w:pPr>
-        <w:pStyle w:val="Titre1"/>
-      </w:pPr>
-      <w:bookmarkStart w:id="12" w:name="_Toc2368944"/>
-      <w:r>
-        <w:lastRenderedPageBreak/>
-        <w:t>Comment mettre à jour une application ?</w:t>
-      </w:r>
-      <w:bookmarkEnd w:id="12"/>
+      <w:r>
+        <w:t>Dans ce menu plusieurs options sont possibles, afin d’accéder aux applications, un appui sur l’option « Applications » permet de visualiser les différentes applications constituant le parc. Sur cette nouvelle page, plusieurs applications sont affichées, il est possible pour un administrateur de redémarrer n’importe quelle application qui est en cours d’exécution. Pour les utilisateurs basique l’option n’est pas disponible.</w:t>
+      </w:r>
+    </w:p>
+    <w:p>
+      <w:r>
+        <w:t xml:space="preserve">Afin de </w:t>
+      </w:r>
+      <w:r>
+        <w:t>re</w:t>
+      </w:r>
+      <w:r>
+        <w:t>démarrer</w:t>
+      </w:r>
+      <w:r>
+        <w:t xml:space="preserve"> une application</w:t>
+      </w:r>
+      <w:r>
+        <w:t xml:space="preserve">, l’administrateur doit sélectionner l’option de </w:t>
+      </w:r>
+      <w:r>
+        <w:t>re</w:t>
+      </w:r>
+      <w:r>
+        <w:t xml:space="preserve">démarrage représenté par une icône constitué de deux flèches </w:t>
+      </w:r>
+      <w:r>
+        <w:t>orange</w:t>
+      </w:r>
+      <w:r>
+        <w:t xml:space="preserve"> qui forme une boucle, cela</w:t>
+      </w:r>
+      <w:r>
+        <w:t xml:space="preserve"> arrêtera l’application puis</w:t>
+      </w:r>
+      <w:r>
+        <w:t xml:space="preserve"> exécutera le script </w:t>
+      </w:r>
+      <w:r>
+        <w:t>d</w:t>
+      </w:r>
+      <w:r>
+        <w:t xml:space="preserve">e lancement et le statut de l’application </w:t>
+      </w:r>
+      <w:r>
+        <w:t>restera</w:t>
+      </w:r>
+      <w:r>
+        <w:t xml:space="preserve"> au vert. </w:t>
+      </w:r>
+      <w:r>
+        <w:t>Si l’application doit s’arrêter pour une quelconque raison, elle ne sera pas relancée, son statut repassera au rouge.</w:t>
+      </w:r>
+      <w:r>
+        <w:t xml:space="preserve"> Par la suite, le script d’arrêt sera exécuté, avant l’exécution du script de lancement afin de couper correctement l’application.</w:t>
+      </w:r>
     </w:p>
     <w:p/>
     <w:p>
@@ -3478,10 +4496,10 @@
           <w:noProof/>
         </w:rPr>
         <w:drawing>
-          <wp:inline distT="0" distB="0" distL="0" distR="0" wp14:anchorId="101BD70F" wp14:editId="17161D37">
+          <wp:inline distT="0" distB="0" distL="0" distR="0" wp14:anchorId="353C965F" wp14:editId="70619433">
             <wp:extent cx="2531292" cy="3705382"/>
             <wp:effectExtent l="0" t="0" r="2540" b="0"/>
-            <wp:docPr id="18" name="Image 18"/>
+            <wp:docPr id="16" name="Image 16"/>
             <wp:cNvGraphicFramePr>
               <a:graphicFrameLocks xmlns:a="http://schemas.openxmlformats.org/drawingml/2006/main" noChangeAspect="1"/>
             </wp:cNvGraphicFramePr>
@@ -3495,7 +4513,7 @@
                     </pic:cNvPicPr>
                   </pic:nvPicPr>
                   <pic:blipFill>
-                    <a:blip r:embed="rId10">
+                    <a:blip r:embed="rId23">
                       <a:extLst>
                         <a:ext uri="{28A0092B-C50C-407E-A947-70E740481C1C}">
                           <a14:useLocalDpi xmlns:a14="http://schemas.microsoft.com/office/drawing/2010/main" val="0"/>
@@ -3533,10 +4551,10 @@
           <w:noProof/>
         </w:rPr>
         <w:drawing>
-          <wp:inline distT="0" distB="0" distL="0" distR="0" wp14:anchorId="466B7463" wp14:editId="235CD6A7">
-            <wp:extent cx="2531293" cy="3705382"/>
+          <wp:inline distT="0" distB="0" distL="0" distR="0" wp14:anchorId="6A7F52A0" wp14:editId="04F6C532">
+            <wp:extent cx="2531292" cy="3705382"/>
             <wp:effectExtent l="0" t="0" r="2540" b="0"/>
-            <wp:docPr id="19" name="Image 19"/>
+            <wp:docPr id="17" name="Image 17"/>
             <wp:cNvGraphicFramePr>
               <a:graphicFrameLocks xmlns:a="http://schemas.openxmlformats.org/drawingml/2006/main" noChangeAspect="1"/>
             </wp:cNvGraphicFramePr>
@@ -3550,85 +4568,7 @@
                     </pic:cNvPicPr>
                   </pic:nvPicPr>
                   <pic:blipFill>
-                    <a:blip r:embed="rId13">
-                      <a:extLst>
-                        <a:ext uri="{28A0092B-C50C-407E-A947-70E740481C1C}">
-                          <a14:useLocalDpi xmlns:a14="http://schemas.microsoft.com/office/drawing/2010/main" val="0"/>
-                        </a:ext>
-                      </a:extLst>
-                    </a:blip>
-                    <a:stretch>
-                      <a:fillRect/>
-                    </a:stretch>
-                  </pic:blipFill>
-                  <pic:spPr bwMode="auto">
-                    <a:xfrm>
-                      <a:off x="0" y="0"/>
-                      <a:ext cx="2531293" cy="3705382"/>
-                    </a:xfrm>
-                    <a:prstGeom prst="rect">
-                      <a:avLst/>
-                    </a:prstGeom>
-                    <a:noFill/>
-                    <a:ln>
-                      <a:noFill/>
-                    </a:ln>
-                  </pic:spPr>
-                </pic:pic>
-              </a:graphicData>
-            </a:graphic>
-          </wp:inline>
-        </w:drawing>
-      </w:r>
-    </w:p>
-    <w:p/>
-    <w:p>
-      <w:pPr>
-        <w:jc w:val="left"/>
-      </w:pPr>
-      <w:r>
-        <w:br w:type="page"/>
-      </w:r>
-    </w:p>
-    <w:p>
-      <w:pPr>
-        <w:pStyle w:val="Titre1"/>
-      </w:pPr>
-      <w:bookmarkStart w:id="13" w:name="_Toc2368945"/>
-      <w:r>
-        <w:lastRenderedPageBreak/>
-        <w:t>Comment obtenir la charge du serveur dédié ?</w:t>
-      </w:r>
-      <w:bookmarkEnd w:id="13"/>
-    </w:p>
-    <w:p/>
-    <w:p>
-      <w:pPr>
-        <w:jc w:val="center"/>
-      </w:pPr>
-      <w:r>
-        <w:rPr>
-          <w:noProof/>
-        </w:rPr>
-        <w:drawing>
-          <wp:inline distT="0" distB="0" distL="0" distR="0" wp14:anchorId="3215601A" wp14:editId="79148A60">
-            <wp:extent cx="2531292" cy="3705382"/>
-            <wp:effectExtent l="0" t="0" r="2540" b="0"/>
-            <wp:docPr id="20" name="Image 20"/>
-            <wp:cNvGraphicFramePr>
-              <a:graphicFrameLocks xmlns:a="http://schemas.openxmlformats.org/drawingml/2006/main" noChangeAspect="1"/>
-            </wp:cNvGraphicFramePr>
-            <a:graphic xmlns:a="http://schemas.openxmlformats.org/drawingml/2006/main">
-              <a:graphicData uri="http://schemas.openxmlformats.org/drawingml/2006/picture">
-                <pic:pic xmlns:pic="http://schemas.openxmlformats.org/drawingml/2006/picture">
-                  <pic:nvPicPr>
-                    <pic:cNvPr id="0" name="Picture 1"/>
-                    <pic:cNvPicPr>
-                      <a:picLocks noChangeAspect="1" noChangeArrowheads="1"/>
-                    </pic:cNvPicPr>
-                  </pic:nvPicPr>
-                  <pic:blipFill>
-                    <a:blip r:embed="rId10">
+                    <a:blip r:embed="rId24">
                       <a:extLst>
                         <a:ext uri="{28A0092B-C50C-407E-A947-70E740481C1C}">
                           <a14:useLocalDpi xmlns:a14="http://schemas.microsoft.com/office/drawing/2010/main" val="0"/>
@@ -3658,18 +4598,148 @@
           </wp:inline>
         </w:drawing>
       </w:r>
-      <w:r>
-        <w:t xml:space="preserve">   </w:t>
+    </w:p>
+    <w:p/>
+    <w:p>
+      <w:pPr>
+        <w:jc w:val="left"/>
+      </w:pPr>
+      <w:r>
+        <w:br w:type="page"/>
+      </w:r>
+    </w:p>
+    <w:p>
+      <w:pPr>
+        <w:pStyle w:val="Titre1"/>
+      </w:pPr>
+      <w:bookmarkStart w:id="12" w:name="_Toc2524485"/>
+      <w:r>
+        <w:lastRenderedPageBreak/>
+        <w:t>Comment arrêter une application ?</w:t>
+      </w:r>
+      <w:bookmarkEnd w:id="12"/>
+    </w:p>
+    <w:p/>
+    <w:p>
+      <w:r>
+        <w:t xml:space="preserve">Un administrateur peut accéder au parc d’applications via le menu présent à gauche de la page Web, qui est caché en accédant au site via un mobile, pour l’afficher un simple appui sur le bouton </w:t>
       </w:r>
       <w:r>
         <w:rPr>
           <w:noProof/>
         </w:rPr>
         <w:drawing>
-          <wp:inline distT="0" distB="0" distL="0" distR="0" wp14:anchorId="240D8946" wp14:editId="02E46CF9">
+          <wp:inline distT="0" distB="0" distL="0" distR="0" wp14:anchorId="4329F3C9" wp14:editId="3B7A50B8">
+            <wp:extent cx="123825" cy="142875"/>
+            <wp:effectExtent l="0" t="0" r="9525" b="9525"/>
+            <wp:docPr id="103" name="Image 103"/>
+            <wp:cNvGraphicFramePr>
+              <a:graphicFrameLocks xmlns:a="http://schemas.openxmlformats.org/drawingml/2006/main" noChangeAspect="1"/>
+            </wp:cNvGraphicFramePr>
+            <a:graphic xmlns:a="http://schemas.openxmlformats.org/drawingml/2006/main">
+              <a:graphicData uri="http://schemas.openxmlformats.org/drawingml/2006/picture">
+                <pic:pic xmlns:pic="http://schemas.openxmlformats.org/drawingml/2006/picture">
+                  <pic:nvPicPr>
+                    <pic:cNvPr id="0" name="Image 19"/>
+                    <pic:cNvPicPr>
+                      <a:picLocks noChangeAspect="1" noChangeArrowheads="1"/>
+                    </pic:cNvPicPr>
+                  </pic:nvPicPr>
+                  <pic:blipFill>
+                    <a:blip r:embed="rId10">
+                      <a:extLst>
+                        <a:ext uri="{28A0092B-C50C-407E-A947-70E740481C1C}">
+                          <a14:useLocalDpi xmlns:a14="http://schemas.microsoft.com/office/drawing/2010/main" val="0"/>
+                        </a:ext>
+                      </a:extLst>
+                    </a:blip>
+                    <a:srcRect l="5269" t="2057" r="89838" b="94086"/>
+                    <a:stretch>
+                      <a:fillRect/>
+                    </a:stretch>
+                  </pic:blipFill>
+                  <pic:spPr bwMode="auto">
+                    <a:xfrm>
+                      <a:off x="0" y="0"/>
+                      <a:ext cx="123825" cy="142875"/>
+                    </a:xfrm>
+                    <a:prstGeom prst="rect">
+                      <a:avLst/>
+                    </a:prstGeom>
+                    <a:noFill/>
+                    <a:ln>
+                      <a:noFill/>
+                    </a:ln>
+                  </pic:spPr>
+                </pic:pic>
+              </a:graphicData>
+            </a:graphic>
+          </wp:inline>
+        </w:drawing>
+      </w:r>
+      <w:r>
+        <w:t xml:space="preserve"> présent dans le coin supérieur gauche du navigateur.</w:t>
+      </w:r>
+    </w:p>
+    <w:p>
+      <w:r>
+        <w:t>Dans ce menu plusieurs options sont possibles, afin d’accéder aux applications, un appui sur l’option « Applications » permet de visualiser les différentes applications constituant le parc. Sur cette nouvelle page, plusieurs applications sont affichées, il est possible pour un administrateur d’arrêter n’importe quelle application qui est en cours d’exécution. Pour les utilisateurs basique l’option n’est pas disponible.</w:t>
+      </w:r>
+    </w:p>
+    <w:p>
+      <w:r>
+        <w:t xml:space="preserve">Afin </w:t>
+      </w:r>
+      <w:r>
+        <w:t xml:space="preserve">d’arrêter </w:t>
+      </w:r>
+      <w:r>
+        <w:t>une application, l’administrateur doit sélectionner l’option d</w:t>
+      </w:r>
+      <w:r>
+        <w:t xml:space="preserve">’arrêt </w:t>
+      </w:r>
+      <w:r>
+        <w:t>représenté par un</w:t>
+      </w:r>
+      <w:r>
+        <w:t xml:space="preserve"> bouton « Stop »</w:t>
+      </w:r>
+      <w:r>
+        <w:t xml:space="preserve">, cela arrêtera l’application </w:t>
+      </w:r>
+      <w:r>
+        <w:t xml:space="preserve">et le </w:t>
+      </w:r>
+      <w:r>
+        <w:t xml:space="preserve">statut de l’application </w:t>
+      </w:r>
+      <w:r>
+        <w:t>passera</w:t>
+      </w:r>
+      <w:r>
+        <w:t xml:space="preserve"> au rouge.</w:t>
+      </w:r>
+    </w:p>
+    <w:p>
+      <w:r>
+        <w:t>Par la suite, le script d’arrêt sera exécuté afin de couper correctement l’application.</w:t>
+      </w:r>
+    </w:p>
+    <w:p/>
+    <w:p>
+      <w:pPr>
+        <w:jc w:val="center"/>
+      </w:pPr>
+      <w:r>
+        <w:rPr>
+          <w:noProof/>
+        </w:rPr>
+        <w:drawing>
+          <wp:inline distT="0" distB="0" distL="0" distR="0" wp14:anchorId="415E164E" wp14:editId="518A84A7">
             <wp:extent cx="2531292" cy="3705382"/>
             <wp:effectExtent l="0" t="0" r="2540" b="0"/>
-            <wp:docPr id="21" name="Image 21"/>
+            <wp:docPr id="100" name="Image 100"/>
             <wp:cNvGraphicFramePr>
               <a:graphicFrameLocks xmlns:a="http://schemas.openxmlformats.org/drawingml/2006/main" noChangeAspect="1"/>
             </wp:cNvGraphicFramePr>
@@ -3683,7 +4753,7 @@
                     </pic:cNvPicPr>
                   </pic:nvPicPr>
                   <pic:blipFill>
-                    <a:blip r:embed="rId14">
+                    <a:blip r:embed="rId23">
                       <a:extLst>
                         <a:ext uri="{28A0092B-C50C-407E-A947-70E740481C1C}">
                           <a14:useLocalDpi xmlns:a14="http://schemas.microsoft.com/office/drawing/2010/main" val="0"/>
@@ -3713,10 +4783,526 @@
           </wp:inline>
         </w:drawing>
       </w:r>
+      <w:r>
+        <w:t xml:space="preserve">   </w:t>
+      </w:r>
+      <w:r>
+        <w:rPr>
+          <w:noProof/>
+        </w:rPr>
+        <w:drawing>
+          <wp:inline distT="0" distB="0" distL="0" distR="0" wp14:anchorId="4A0FDE19" wp14:editId="5DC84058">
+            <wp:extent cx="2531292" cy="3705382"/>
+            <wp:effectExtent l="0" t="0" r="2540" b="0"/>
+            <wp:docPr id="101" name="Image 101"/>
+            <wp:cNvGraphicFramePr>
+              <a:graphicFrameLocks xmlns:a="http://schemas.openxmlformats.org/drawingml/2006/main" noChangeAspect="1"/>
+            </wp:cNvGraphicFramePr>
+            <a:graphic xmlns:a="http://schemas.openxmlformats.org/drawingml/2006/main">
+              <a:graphicData uri="http://schemas.openxmlformats.org/drawingml/2006/picture">
+                <pic:pic xmlns:pic="http://schemas.openxmlformats.org/drawingml/2006/picture">
+                  <pic:nvPicPr>
+                    <pic:cNvPr id="0" name="Picture 1"/>
+                    <pic:cNvPicPr>
+                      <a:picLocks noChangeAspect="1" noChangeArrowheads="1"/>
+                    </pic:cNvPicPr>
+                  </pic:nvPicPr>
+                  <pic:blipFill>
+                    <a:blip r:embed="rId25">
+                      <a:extLst>
+                        <a:ext uri="{28A0092B-C50C-407E-A947-70E740481C1C}">
+                          <a14:useLocalDpi xmlns:a14="http://schemas.microsoft.com/office/drawing/2010/main" val="0"/>
+                        </a:ext>
+                      </a:extLst>
+                    </a:blip>
+                    <a:stretch>
+                      <a:fillRect/>
+                    </a:stretch>
+                  </pic:blipFill>
+                  <pic:spPr bwMode="auto">
+                    <a:xfrm>
+                      <a:off x="0" y="0"/>
+                      <a:ext cx="2531292" cy="3705382"/>
+                    </a:xfrm>
+                    <a:prstGeom prst="rect">
+                      <a:avLst/>
+                    </a:prstGeom>
+                    <a:noFill/>
+                    <a:ln>
+                      <a:noFill/>
+                    </a:ln>
+                  </pic:spPr>
+                </pic:pic>
+              </a:graphicData>
+            </a:graphic>
+          </wp:inline>
+        </w:drawing>
+      </w:r>
+    </w:p>
+    <w:p/>
+    <w:p>
+      <w:pPr>
+        <w:jc w:val="left"/>
+      </w:pPr>
+      <w:r>
+        <w:br w:type="page"/>
+      </w:r>
+    </w:p>
+    <w:p>
+      <w:pPr>
+        <w:pStyle w:val="Titre1"/>
+      </w:pPr>
+      <w:bookmarkStart w:id="13" w:name="_Toc2524486"/>
+      <w:r>
+        <w:lastRenderedPageBreak/>
+        <w:t>Comment mettre à jour une application ?</w:t>
+      </w:r>
+      <w:bookmarkEnd w:id="13"/>
+    </w:p>
+    <w:p/>
+    <w:p>
+      <w:r>
+        <w:t xml:space="preserve">Un administrateur peut accéder au parc d’applications via le menu présent à gauche de la page Web, qui est caché en accédant au site via un mobile, pour l’afficher un simple appui sur le bouton </w:t>
+      </w:r>
+      <w:r>
+        <w:rPr>
+          <w:noProof/>
+        </w:rPr>
+        <w:drawing>
+          <wp:inline distT="0" distB="0" distL="0" distR="0" wp14:anchorId="37658965" wp14:editId="4D54C9C6">
+            <wp:extent cx="123825" cy="142875"/>
+            <wp:effectExtent l="0" t="0" r="9525" b="9525"/>
+            <wp:docPr id="104" name="Image 104"/>
+            <wp:cNvGraphicFramePr>
+              <a:graphicFrameLocks xmlns:a="http://schemas.openxmlformats.org/drawingml/2006/main" noChangeAspect="1"/>
+            </wp:cNvGraphicFramePr>
+            <a:graphic xmlns:a="http://schemas.openxmlformats.org/drawingml/2006/main">
+              <a:graphicData uri="http://schemas.openxmlformats.org/drawingml/2006/picture">
+                <pic:pic xmlns:pic="http://schemas.openxmlformats.org/drawingml/2006/picture">
+                  <pic:nvPicPr>
+                    <pic:cNvPr id="0" name="Image 19"/>
+                    <pic:cNvPicPr>
+                      <a:picLocks noChangeAspect="1" noChangeArrowheads="1"/>
+                    </pic:cNvPicPr>
+                  </pic:nvPicPr>
+                  <pic:blipFill>
+                    <a:blip r:embed="rId10">
+                      <a:extLst>
+                        <a:ext uri="{28A0092B-C50C-407E-A947-70E740481C1C}">
+                          <a14:useLocalDpi xmlns:a14="http://schemas.microsoft.com/office/drawing/2010/main" val="0"/>
+                        </a:ext>
+                      </a:extLst>
+                    </a:blip>
+                    <a:srcRect l="5269" t="2057" r="89838" b="94086"/>
+                    <a:stretch>
+                      <a:fillRect/>
+                    </a:stretch>
+                  </pic:blipFill>
+                  <pic:spPr bwMode="auto">
+                    <a:xfrm>
+                      <a:off x="0" y="0"/>
+                      <a:ext cx="123825" cy="142875"/>
+                    </a:xfrm>
+                    <a:prstGeom prst="rect">
+                      <a:avLst/>
+                    </a:prstGeom>
+                    <a:noFill/>
+                    <a:ln>
+                      <a:noFill/>
+                    </a:ln>
+                  </pic:spPr>
+                </pic:pic>
+              </a:graphicData>
+            </a:graphic>
+          </wp:inline>
+        </w:drawing>
+      </w:r>
+      <w:r>
+        <w:t xml:space="preserve"> présent dans le coin supérieur gauche du navigateur.</w:t>
+      </w:r>
+    </w:p>
+    <w:p>
+      <w:r>
+        <w:t xml:space="preserve">Dans ce menu plusieurs options sont possibles, afin d’accéder aux applications, un appui sur l’option « Applications » permet de visualiser les différentes applications constituant le parc. Sur cette nouvelle page, plusieurs applications sont affichées, il est possible pour un administrateur de </w:t>
+      </w:r>
+      <w:r>
+        <w:t>mettre à jour</w:t>
+      </w:r>
+      <w:r>
+        <w:t xml:space="preserve"> n’importe quelle application qui n’est pas en cours d’exécution. Pour les utilisateurs basique l’option n’est pas disponible.</w:t>
+      </w:r>
+    </w:p>
+    <w:p>
+      <w:r>
+        <w:t xml:space="preserve">Afin de </w:t>
+      </w:r>
+      <w:r>
+        <w:t>mettre à jour</w:t>
+      </w:r>
+      <w:r>
+        <w:t xml:space="preserve"> une application, l’administrateur doit sélectionner l’option de </w:t>
+      </w:r>
+      <w:r>
+        <w:t>mise à jour</w:t>
+      </w:r>
+      <w:r>
+        <w:t xml:space="preserve"> représenté par </w:t>
+      </w:r>
+      <w:r>
+        <w:t>l’icône entourée présente sur l’image de droite ci-dessous</w:t>
+      </w:r>
+      <w:r>
+        <w:t>, cela exécutera le script de</w:t>
+      </w:r>
+      <w:r>
+        <w:t xml:space="preserve"> mise à jour</w:t>
+      </w:r>
+      <w:r>
+        <w:t>.</w:t>
+      </w:r>
+    </w:p>
+    <w:p/>
+    <w:p>
+      <w:pPr>
+        <w:jc w:val="center"/>
+      </w:pPr>
+      <w:r>
+        <w:rPr>
+          <w:noProof/>
+        </w:rPr>
+        <w:drawing>
+          <wp:inline distT="0" distB="0" distL="0" distR="0" wp14:anchorId="101BD70F" wp14:editId="2FE9ED85">
+            <wp:extent cx="2531292" cy="3705380"/>
+            <wp:effectExtent l="0" t="0" r="2540" b="0"/>
+            <wp:docPr id="18" name="Image 18"/>
+            <wp:cNvGraphicFramePr>
+              <a:graphicFrameLocks xmlns:a="http://schemas.openxmlformats.org/drawingml/2006/main" noChangeAspect="1"/>
+            </wp:cNvGraphicFramePr>
+            <a:graphic xmlns:a="http://schemas.openxmlformats.org/drawingml/2006/main">
+              <a:graphicData uri="http://schemas.openxmlformats.org/drawingml/2006/picture">
+                <pic:pic xmlns:pic="http://schemas.openxmlformats.org/drawingml/2006/picture">
+                  <pic:nvPicPr>
+                    <pic:cNvPr id="0" name="Picture 1"/>
+                    <pic:cNvPicPr>
+                      <a:picLocks noChangeAspect="1" noChangeArrowheads="1"/>
+                    </pic:cNvPicPr>
+                  </pic:nvPicPr>
+                  <pic:blipFill>
+                    <a:blip r:embed="rId17">
+                      <a:extLst>
+                        <a:ext uri="{28A0092B-C50C-407E-A947-70E740481C1C}">
+                          <a14:useLocalDpi xmlns:a14="http://schemas.microsoft.com/office/drawing/2010/main" val="0"/>
+                        </a:ext>
+                      </a:extLst>
+                    </a:blip>
+                    <a:stretch>
+                      <a:fillRect/>
+                    </a:stretch>
+                  </pic:blipFill>
+                  <pic:spPr bwMode="auto">
+                    <a:xfrm>
+                      <a:off x="0" y="0"/>
+                      <a:ext cx="2531292" cy="3705380"/>
+                    </a:xfrm>
+                    <a:prstGeom prst="rect">
+                      <a:avLst/>
+                    </a:prstGeom>
+                    <a:noFill/>
+                    <a:ln>
+                      <a:noFill/>
+                    </a:ln>
+                  </pic:spPr>
+                </pic:pic>
+              </a:graphicData>
+            </a:graphic>
+          </wp:inline>
+        </w:drawing>
+      </w:r>
+      <w:r>
+        <w:t xml:space="preserve">   </w:t>
+      </w:r>
+      <w:r>
+        <w:rPr>
+          <w:noProof/>
+        </w:rPr>
+        <w:drawing>
+          <wp:inline distT="0" distB="0" distL="0" distR="0" wp14:anchorId="466B7463" wp14:editId="74B7E218">
+            <wp:extent cx="2531292" cy="3705382"/>
+            <wp:effectExtent l="0" t="0" r="2540" b="0"/>
+            <wp:docPr id="19" name="Image 19"/>
+            <wp:cNvGraphicFramePr>
+              <a:graphicFrameLocks xmlns:a="http://schemas.openxmlformats.org/drawingml/2006/main" noChangeAspect="1"/>
+            </wp:cNvGraphicFramePr>
+            <a:graphic xmlns:a="http://schemas.openxmlformats.org/drawingml/2006/main">
+              <a:graphicData uri="http://schemas.openxmlformats.org/drawingml/2006/picture">
+                <pic:pic xmlns:pic="http://schemas.openxmlformats.org/drawingml/2006/picture">
+                  <pic:nvPicPr>
+                    <pic:cNvPr id="0" name="Picture 1"/>
+                    <pic:cNvPicPr>
+                      <a:picLocks noChangeAspect="1" noChangeArrowheads="1"/>
+                    </pic:cNvPicPr>
+                  </pic:nvPicPr>
+                  <pic:blipFill>
+                    <a:blip r:embed="rId26">
+                      <a:extLst>
+                        <a:ext uri="{28A0092B-C50C-407E-A947-70E740481C1C}">
+                          <a14:useLocalDpi xmlns:a14="http://schemas.microsoft.com/office/drawing/2010/main" val="0"/>
+                        </a:ext>
+                      </a:extLst>
+                    </a:blip>
+                    <a:stretch>
+                      <a:fillRect/>
+                    </a:stretch>
+                  </pic:blipFill>
+                  <pic:spPr bwMode="auto">
+                    <a:xfrm>
+                      <a:off x="0" y="0"/>
+                      <a:ext cx="2531292" cy="3705382"/>
+                    </a:xfrm>
+                    <a:prstGeom prst="rect">
+                      <a:avLst/>
+                    </a:prstGeom>
+                    <a:noFill/>
+                    <a:ln>
+                      <a:noFill/>
+                    </a:ln>
+                  </pic:spPr>
+                </pic:pic>
+              </a:graphicData>
+            </a:graphic>
+          </wp:inline>
+        </w:drawing>
+      </w:r>
+    </w:p>
+    <w:p/>
+    <w:p>
+      <w:pPr>
+        <w:jc w:val="left"/>
+      </w:pPr>
+      <w:r>
+        <w:br w:type="page"/>
+      </w:r>
+    </w:p>
+    <w:p>
+      <w:pPr>
+        <w:pStyle w:val="Titre1"/>
+      </w:pPr>
+      <w:bookmarkStart w:id="14" w:name="_Toc2524487"/>
+      <w:r>
+        <w:lastRenderedPageBreak/>
+        <w:t>Comment obtenir la charge du serveur dédié ?</w:t>
+      </w:r>
+      <w:bookmarkEnd w:id="14"/>
+    </w:p>
+    <w:p/>
+    <w:p>
+      <w:r>
+        <w:t xml:space="preserve">Un administrateur peut accéder au parc d’applications via le menu présent à gauche de la page Web, qui est caché en accédant au site via un mobile, pour l’afficher un simple appui sur le bouton </w:t>
+      </w:r>
+      <w:r>
+        <w:rPr>
+          <w:noProof/>
+        </w:rPr>
+        <w:drawing>
+          <wp:inline distT="0" distB="0" distL="0" distR="0" wp14:anchorId="383D1841" wp14:editId="1AD85539">
+            <wp:extent cx="123825" cy="142875"/>
+            <wp:effectExtent l="0" t="0" r="9525" b="9525"/>
+            <wp:docPr id="105" name="Image 105"/>
+            <wp:cNvGraphicFramePr>
+              <a:graphicFrameLocks xmlns:a="http://schemas.openxmlformats.org/drawingml/2006/main" noChangeAspect="1"/>
+            </wp:cNvGraphicFramePr>
+            <a:graphic xmlns:a="http://schemas.openxmlformats.org/drawingml/2006/main">
+              <a:graphicData uri="http://schemas.openxmlformats.org/drawingml/2006/picture">
+                <pic:pic xmlns:pic="http://schemas.openxmlformats.org/drawingml/2006/picture">
+                  <pic:nvPicPr>
+                    <pic:cNvPr id="0" name="Image 19"/>
+                    <pic:cNvPicPr>
+                      <a:picLocks noChangeAspect="1" noChangeArrowheads="1"/>
+                    </pic:cNvPicPr>
+                  </pic:nvPicPr>
+                  <pic:blipFill>
+                    <a:blip r:embed="rId10">
+                      <a:extLst>
+                        <a:ext uri="{28A0092B-C50C-407E-A947-70E740481C1C}">
+                          <a14:useLocalDpi xmlns:a14="http://schemas.microsoft.com/office/drawing/2010/main" val="0"/>
+                        </a:ext>
+                      </a:extLst>
+                    </a:blip>
+                    <a:srcRect l="5269" t="2057" r="89838" b="94086"/>
+                    <a:stretch>
+                      <a:fillRect/>
+                    </a:stretch>
+                  </pic:blipFill>
+                  <pic:spPr bwMode="auto">
+                    <a:xfrm>
+                      <a:off x="0" y="0"/>
+                      <a:ext cx="123825" cy="142875"/>
+                    </a:xfrm>
+                    <a:prstGeom prst="rect">
+                      <a:avLst/>
+                    </a:prstGeom>
+                    <a:noFill/>
+                    <a:ln>
+                      <a:noFill/>
+                    </a:ln>
+                  </pic:spPr>
+                </pic:pic>
+              </a:graphicData>
+            </a:graphic>
+          </wp:inline>
+        </w:drawing>
+      </w:r>
+      <w:r>
+        <w:t xml:space="preserve"> présent dans le coin supérieur gauche du navigateur.</w:t>
+      </w:r>
+    </w:p>
+    <w:p>
+      <w:r>
+        <w:t xml:space="preserve">Dans ce menu plusieurs options sont possibles, afin d’accéder aux données du serveur dédié, un appui sur l’option « Data Server » permet de visualiser les différentes informations sur la charge du serveur dédié, qui héberge le serveur pour le site Web mais aussi le parc d’applications. Sur cette nouvelle page, plusieurs </w:t>
+      </w:r>
+      <w:r>
+        <w:t>informations</w:t>
+      </w:r>
+      <w:r>
+        <w:t xml:space="preserve"> sont affichées, il est possible pour un administrateur d</w:t>
+      </w:r>
+      <w:r>
+        <w:t>e visualiser le taux d’utilisation du CPU, de la RAM ou encore de l’espace disque utilisé</w:t>
+      </w:r>
+      <w:r>
+        <w:t>. Pour les utilisateurs basique l’option n’est pas disponible.</w:t>
+      </w:r>
+    </w:p>
+    <w:p>
+      <w:r>
+        <w:t xml:space="preserve">Dans le but de limiter la surcharge du serveur dédié, si une des informations affichées atteint un seuil défini par le développeur (par défaut 80%), la dernière application lancée sera </w:t>
+      </w:r>
+      <w:r>
+        <w:t>arrêtée</w:t>
+      </w:r>
+      <w:r>
+        <w:t xml:space="preserve">. Par la suite des règles d’arrêts seront rajoutés pour </w:t>
+      </w:r>
+      <w:r>
+        <w:t>sélectionner la meilleure application a arrêté (taux d’utilisation faible, consommation de ressources élevée, etc.).</w:t>
+      </w:r>
+    </w:p>
+    <w:p/>
+    <w:p>
+      <w:pPr>
+        <w:jc w:val="center"/>
+      </w:pPr>
+      <w:r>
+        <w:rPr>
+          <w:noProof/>
+        </w:rPr>
+        <w:drawing>
+          <wp:inline distT="0" distB="0" distL="0" distR="0" wp14:anchorId="3215601A" wp14:editId="20665A29">
+            <wp:extent cx="2531292" cy="3705380"/>
+            <wp:effectExtent l="0" t="0" r="2540" b="0"/>
+            <wp:docPr id="20" name="Image 20"/>
+            <wp:cNvGraphicFramePr>
+              <a:graphicFrameLocks xmlns:a="http://schemas.openxmlformats.org/drawingml/2006/main" noChangeAspect="1"/>
+            </wp:cNvGraphicFramePr>
+            <a:graphic xmlns:a="http://schemas.openxmlformats.org/drawingml/2006/main">
+              <a:graphicData uri="http://schemas.openxmlformats.org/drawingml/2006/picture">
+                <pic:pic xmlns:pic="http://schemas.openxmlformats.org/drawingml/2006/picture">
+                  <pic:nvPicPr>
+                    <pic:cNvPr id="0" name="Picture 1"/>
+                    <pic:cNvPicPr>
+                      <a:picLocks noChangeAspect="1" noChangeArrowheads="1"/>
+                    </pic:cNvPicPr>
+                  </pic:nvPicPr>
+                  <pic:blipFill>
+                    <a:blip r:embed="rId27">
+                      <a:extLst>
+                        <a:ext uri="{28A0092B-C50C-407E-A947-70E740481C1C}">
+                          <a14:useLocalDpi xmlns:a14="http://schemas.microsoft.com/office/drawing/2010/main" val="0"/>
+                        </a:ext>
+                      </a:extLst>
+                    </a:blip>
+                    <a:stretch>
+                      <a:fillRect/>
+                    </a:stretch>
+                  </pic:blipFill>
+                  <pic:spPr bwMode="auto">
+                    <a:xfrm>
+                      <a:off x="0" y="0"/>
+                      <a:ext cx="2531292" cy="3705380"/>
+                    </a:xfrm>
+                    <a:prstGeom prst="rect">
+                      <a:avLst/>
+                    </a:prstGeom>
+                    <a:noFill/>
+                    <a:ln>
+                      <a:noFill/>
+                    </a:ln>
+                  </pic:spPr>
+                </pic:pic>
+              </a:graphicData>
+            </a:graphic>
+          </wp:inline>
+        </w:drawing>
+      </w:r>
+      <w:r>
+        <w:t xml:space="preserve">   </w:t>
+      </w:r>
+      <w:r>
+        <w:rPr>
+          <w:noProof/>
+        </w:rPr>
+        <w:drawing>
+          <wp:inline distT="0" distB="0" distL="0" distR="0" wp14:anchorId="240D8946" wp14:editId="02E46CF9">
+            <wp:extent cx="2531292" cy="3705382"/>
+            <wp:effectExtent l="0" t="0" r="2540" b="0"/>
+            <wp:docPr id="21" name="Image 21"/>
+            <wp:cNvGraphicFramePr>
+              <a:graphicFrameLocks xmlns:a="http://schemas.openxmlformats.org/drawingml/2006/main" noChangeAspect="1"/>
+            </wp:cNvGraphicFramePr>
+            <a:graphic xmlns:a="http://schemas.openxmlformats.org/drawingml/2006/main">
+              <a:graphicData uri="http://schemas.openxmlformats.org/drawingml/2006/picture">
+                <pic:pic xmlns:pic="http://schemas.openxmlformats.org/drawingml/2006/picture">
+                  <pic:nvPicPr>
+                    <pic:cNvPr id="0" name="Picture 1"/>
+                    <pic:cNvPicPr>
+                      <a:picLocks noChangeAspect="1" noChangeArrowheads="1"/>
+                    </pic:cNvPicPr>
+                  </pic:nvPicPr>
+                  <pic:blipFill>
+                    <a:blip r:embed="rId28">
+                      <a:extLst>
+                        <a:ext uri="{28A0092B-C50C-407E-A947-70E740481C1C}">
+                          <a14:useLocalDpi xmlns:a14="http://schemas.microsoft.com/office/drawing/2010/main" val="0"/>
+                        </a:ext>
+                      </a:extLst>
+                    </a:blip>
+                    <a:stretch>
+                      <a:fillRect/>
+                    </a:stretch>
+                  </pic:blipFill>
+                  <pic:spPr bwMode="auto">
+                    <a:xfrm>
+                      <a:off x="0" y="0"/>
+                      <a:ext cx="2531292" cy="3705382"/>
+                    </a:xfrm>
+                    <a:prstGeom prst="rect">
+                      <a:avLst/>
+                    </a:prstGeom>
+                    <a:noFill/>
+                    <a:ln>
+                      <a:noFill/>
+                    </a:ln>
+                  </pic:spPr>
+                </pic:pic>
+              </a:graphicData>
+            </a:graphic>
+          </wp:inline>
+        </w:drawing>
+      </w:r>
     </w:p>
     <w:p/>
     <w:sectPr>
-      <w:footerReference w:type="default" r:id="rId15"/>
+      <w:footerReference w:type="default" r:id="rId29"/>
       <w:pgSz w:w="11906" w:h="16838"/>
       <w:pgMar w:top="1417" w:right="1417" w:bottom="1417" w:left="1417" w:header="708" w:footer="708" w:gutter="0"/>
       <w:pgNumType w:start="0"/>
@@ -6062,7 +7648,7 @@
     <w:charset w:val="80"/>
     <w:family w:val="swiss"/>
     <w:pitch w:val="variable"/>
-    <w:sig w:usb0="E00002FF" w:usb1="6AC7FDFB" w:usb2="00000012" w:usb3="00000000" w:csb0="0002009F" w:csb1="00000000"/>
+    <w:sig w:usb0="E00002FF" w:usb1="6AC7FDFB" w:usb2="08000012" w:usb3="00000000" w:csb0="0002009F" w:csb1="00000000"/>
   </w:font>
   <w:font w:name="Tahoma">
     <w:panose1 w:val="020B0604030504040204"/>
@@ -6092,10 +7678,12 @@
   <w:rsids>
     <w:rsidRoot w:val="00730F53"/>
     <w:rsid w:val="00014E2B"/>
+    <w:rsid w:val="00086648"/>
     <w:rsid w:val="004E729A"/>
     <w:rsid w:val="00730F53"/>
     <w:rsid w:val="009645AA"/>
     <w:rsid w:val="00C77B9C"/>
+    <w:rsid w:val="00E86A7F"/>
   </w:rsids>
   <m:mathPr>
     <m:mathFont m:val="Cambria Math"/>
@@ -6858,7 +8446,7 @@
 
 <file path=customXml/item1.xml><?xml version="1.0" encoding="utf-8"?>
 <CoverPageProperties xmlns="http://schemas.microsoft.com/office/2006/coverPageProps">
-  <PublishDate>2019-03-01T00:00:00</PublishDate>
+  <PublishDate>2019-03-03T00:00:00</PublishDate>
   <Abstract/>
   <CompanyAddress/>
   <CompanyPhone/>
@@ -6880,7 +8468,7 @@
 </file>
 
 <file path=customXml/itemProps2.xml><?xml version="1.0" encoding="utf-8"?>
-<ds:datastoreItem xmlns:ds="http://schemas.openxmlformats.org/officeDocument/2006/customXml" ds:itemID="{442F2FB9-A766-474B-AADA-BECA3E05E926}">
+<ds:datastoreItem xmlns:ds="http://schemas.openxmlformats.org/officeDocument/2006/customXml" ds:itemID="{814B72B4-A265-4C1B-B785-7F52AAA8A2F0}">
   <ds:schemaRefs>
     <ds:schemaRef ds:uri="http://schemas.openxmlformats.org/officeDocument/2006/bibliography"/>
   </ds:schemaRefs>

</xml_diff>